<commit_message>
Updating final report. Adding test cases for Web service and finalising methods/scope/design sections
</commit_message>
<xml_diff>
--- a/Assignments/Final Project/Final Project.docx
+++ b/Assignments/Final Project/Final Project.docx
@@ -87,6 +87,14 @@
           <w:u w:val="single"/>
         </w:rPr>
       </w:pPr>
+      <w:r>
+        <w:rPr>
+          <w:b/>
+          <w:color w:val="000000" w:themeColor="text1"/>
+          <w:u w:val="single"/>
+        </w:rPr>
+        <w:t xml:space="preserve">1.0 </w:t>
+      </w:r>
       <w:r>
         <w:rPr>
           <w:b/>
@@ -199,6 +207,14 @@
           <w:color w:val="000000" w:themeColor="text1"/>
           <w:u w:val="single"/>
         </w:rPr>
+        <w:t xml:space="preserve">2.0 </w:t>
+      </w:r>
+      <w:r>
+        <w:rPr>
+          <w:b/>
+          <w:color w:val="000000" w:themeColor="text1"/>
+          <w:u w:val="single"/>
+        </w:rPr>
         <w:t>Scope:</w:t>
       </w:r>
     </w:p>
@@ -430,6 +446,14 @@
           <w:color w:val="000000" w:themeColor="text1"/>
           <w:u w:val="single"/>
         </w:rPr>
+        <w:t xml:space="preserve">3.0 </w:t>
+      </w:r>
+      <w:r>
+        <w:rPr>
+          <w:b/>
+          <w:color w:val="000000" w:themeColor="text1"/>
+          <w:u w:val="single"/>
+        </w:rPr>
         <w:t>Design</w:t>
       </w:r>
       <w:r>
@@ -458,6 +482,13 @@
           <w:color w:val="000000" w:themeColor="text1"/>
         </w:rPr>
       </w:pPr>
+      <w:r>
+        <w:rPr>
+          <w:b/>
+          <w:color w:val="000000" w:themeColor="text1"/>
+        </w:rPr>
+        <w:t xml:space="preserve">3.1 </w:t>
+      </w:r>
       <w:r>
         <w:rPr>
           <w:b/>
@@ -548,10 +579,7 @@
     <w:p/>
     <w:p>
       <w:r>
-        <w:t xml:space="preserve">This information is currently only accessible to the website, which is </w:t>
-      </w:r>
-      <w:r>
-        <w:t>an existing project I completed at the beginning of 2016 using Python and the Django web framework.</w:t>
+        <w:t>This information is currently only accessible to the website, which is an existing project I completed at the beginning of 2016 using Python and the Django web framework.</w:t>
       </w:r>
     </w:p>
     <w:p>
@@ -571,6 +599,13 @@
           <w:color w:val="000000" w:themeColor="text1"/>
         </w:rPr>
       </w:pPr>
+      <w:r>
+        <w:rPr>
+          <w:b/>
+          <w:color w:val="000000" w:themeColor="text1"/>
+        </w:rPr>
+        <w:t xml:space="preserve">3.2 </w:t>
+      </w:r>
       <w:r>
         <w:rPr>
           <w:b/>
@@ -717,6 +752,7 @@
         <w:rPr>
           <w:noProof/>
         </w:rPr>
+        <w:lastRenderedPageBreak/>
         <w:drawing>
           <wp:inline distT="0" distB="0" distL="0" distR="0" wp14:anchorId="78844317" wp14:editId="1C6B12F7">
             <wp:extent cx="5727700" cy="1437640"/>
@@ -889,6 +925,7 @@
         <w:rPr>
           <w:noProof/>
         </w:rPr>
+        <w:lastRenderedPageBreak/>
         <w:drawing>
           <wp:inline distT="0" distB="0" distL="0" distR="0" wp14:anchorId="4E997A8A" wp14:editId="65F85DEB">
             <wp:extent cx="5727700" cy="2135641"/>
@@ -1030,6 +1067,13 @@
           <w:b/>
           <w:color w:val="000000" w:themeColor="text1"/>
         </w:rPr>
+        <w:t xml:space="preserve">3.3 </w:t>
+      </w:r>
+      <w:r>
+        <w:rPr>
+          <w:b/>
+          <w:color w:val="000000" w:themeColor="text1"/>
+        </w:rPr>
         <w:t>Android</w:t>
       </w:r>
       <w:r>
@@ -1098,39 +1142,3116 @@
           <w:color w:val="000000" w:themeColor="text1"/>
         </w:rPr>
         <w:t xml:space="preserve">In order to achieve these </w:t>
+      </w:r>
+      <w:r>
+        <w:rPr>
+          <w:color w:val="000000" w:themeColor="text1"/>
+        </w:rPr>
+        <w:t>goals,</w:t>
+      </w:r>
+      <w:r>
+        <w:rPr>
+          <w:color w:val="000000" w:themeColor="text1"/>
+        </w:rPr>
+        <w:t xml:space="preserve"> the KFL application shall connect to the API endpoints defined in the Web Service and provide a clean UI for user interaction with the application functions.</w:t>
+      </w:r>
+    </w:p>
+    <w:p>
+      <w:pPr>
+        <w:rPr>
+          <w:color w:val="000000" w:themeColor="text1"/>
+        </w:rPr>
+      </w:pPr>
+    </w:p>
+    <w:p>
+      <w:pPr>
+        <w:rPr>
+          <w:color w:val="000000" w:themeColor="text1"/>
+        </w:rPr>
+      </w:pPr>
+      <w:r>
+        <w:rPr>
+          <w:color w:val="000000" w:themeColor="text1"/>
+        </w:rPr>
+        <w:t>The following views are required for the KFL application to handle the data returned by the API:</w:t>
+      </w:r>
+    </w:p>
+    <w:p>
+      <w:pPr>
+        <w:pStyle w:val="ListParagraph"/>
+        <w:numPr>
+          <w:ilvl w:val="0"/>
+          <w:numId w:val="6"/>
+        </w:numPr>
+        <w:rPr>
+          <w:color w:val="000000" w:themeColor="text1"/>
+        </w:rPr>
+      </w:pPr>
+      <w:r>
+        <w:rPr>
+          <w:color w:val="000000" w:themeColor="text1"/>
+        </w:rPr>
+        <w:t>Article ListView: shows the list of all news articles from the web service.</w:t>
+      </w:r>
+      <w:r>
+        <w:rPr>
+          <w:color w:val="000000" w:themeColor="text1"/>
+        </w:rPr>
+        <w:t xml:space="preserve"> Each article should show a small portion of the full article to minimise the size of each row and</w:t>
+      </w:r>
+    </w:p>
+    <w:p>
+      <w:pPr>
+        <w:pStyle w:val="ListParagraph"/>
+        <w:numPr>
+          <w:ilvl w:val="0"/>
+          <w:numId w:val="6"/>
+        </w:numPr>
+        <w:rPr>
+          <w:color w:val="000000" w:themeColor="text1"/>
+        </w:rPr>
+      </w:pPr>
+      <w:r>
+        <w:rPr>
+          <w:color w:val="000000" w:themeColor="text1"/>
+        </w:rPr>
+        <w:t xml:space="preserve">Individual Article view: show a single Article from the </w:t>
+      </w:r>
+      <w:r>
+        <w:rPr>
+          <w:color w:val="000000" w:themeColor="text1"/>
+        </w:rPr>
+        <w:t>article listview, but show the article’s full text body, expanding on the summary of the article shown in the list view.</w:t>
+      </w:r>
+    </w:p>
+    <w:p>
+      <w:pPr>
+        <w:pStyle w:val="ListParagraph"/>
+        <w:numPr>
+          <w:ilvl w:val="0"/>
+          <w:numId w:val="6"/>
+        </w:numPr>
+        <w:rPr>
+          <w:color w:val="000000" w:themeColor="text1"/>
+        </w:rPr>
+      </w:pPr>
+      <w:r>
+        <w:rPr>
+          <w:color w:val="000000" w:themeColor="text1"/>
+        </w:rPr>
+        <w:t>Login View: provides input fields for the username, email and password required by the rest-auth/login API to return an authorisation token for the API’s listed below.</w:t>
+      </w:r>
+    </w:p>
+    <w:p>
+      <w:pPr>
+        <w:pStyle w:val="ListParagraph"/>
+        <w:numPr>
+          <w:ilvl w:val="0"/>
+          <w:numId w:val="6"/>
+        </w:numPr>
+        <w:rPr>
+          <w:color w:val="000000" w:themeColor="text1"/>
+        </w:rPr>
+      </w:pPr>
+      <w:r>
+        <w:rPr>
+          <w:color w:val="000000" w:themeColor="text1"/>
+        </w:rPr>
+        <w:t xml:space="preserve">Roster ListView: shows the list of all the user’s </w:t>
+      </w:r>
+      <w:r>
+        <w:rPr>
+          <w:color w:val="000000" w:themeColor="text1"/>
+        </w:rPr>
+        <w:t>available</w:t>
+      </w:r>
+      <w:r>
+        <w:rPr>
+          <w:color w:val="000000" w:themeColor="text1"/>
+        </w:rPr>
+        <w:t xml:space="preserve"> players from the web service</w:t>
+      </w:r>
+    </w:p>
+    <w:p>
+      <w:pPr>
+        <w:pStyle w:val="ListParagraph"/>
+        <w:numPr>
+          <w:ilvl w:val="0"/>
+          <w:numId w:val="6"/>
+        </w:numPr>
+        <w:rPr>
+          <w:color w:val="000000" w:themeColor="text1"/>
+        </w:rPr>
+      </w:pPr>
+      <w:r>
+        <w:rPr>
+          <w:color w:val="000000" w:themeColor="text1"/>
+        </w:rPr>
+        <w:t>Selection ListView: shows the list of all the user’s selected players from the web service</w:t>
+      </w:r>
+    </w:p>
+    <w:p>
+      <w:pPr>
+        <w:pStyle w:val="ListParagraph"/>
+        <w:numPr>
+          <w:ilvl w:val="0"/>
+          <w:numId w:val="6"/>
+        </w:numPr>
+        <w:rPr>
+          <w:color w:val="000000" w:themeColor="text1"/>
+        </w:rPr>
+      </w:pPr>
+      <w:r>
+        <w:rPr>
+          <w:color w:val="000000" w:themeColor="text1"/>
+        </w:rPr>
+        <w:t>Selection Edit ListView: allows the user to edit their selections and save them on the web service.</w:t>
+      </w:r>
+    </w:p>
+    <w:p>
+      <w:pPr>
+        <w:rPr>
+          <w:color w:val="000000" w:themeColor="text1"/>
+        </w:rPr>
+      </w:pPr>
+    </w:p>
+    <w:p>
+      <w:pPr>
+        <w:rPr>
+          <w:color w:val="000000" w:themeColor="text1"/>
+        </w:rPr>
+      </w:pPr>
+      <w:r>
+        <w:rPr>
+          <w:color w:val="000000" w:themeColor="text1"/>
+        </w:rPr>
+        <w:lastRenderedPageBreak/>
+        <w:t>The main activity/view the user sees will be the Article ListView, this will show a loading icon when the initial API GET request is in progress and will change to the Articles list when valid data is returned.</w:t>
+      </w:r>
+    </w:p>
+    <w:p>
+      <w:pPr>
+        <w:rPr>
+          <w:color w:val="000000" w:themeColor="text1"/>
+        </w:rPr>
+      </w:pPr>
+    </w:p>
+    <w:p>
+      <w:pPr>
+        <w:rPr>
+          <w:color w:val="000000" w:themeColor="text1"/>
+        </w:rPr>
+      </w:pPr>
+      <w:r>
+        <w:rPr>
+          <w:color w:val="000000" w:themeColor="text1"/>
+        </w:rPr>
+        <w:t>To simplify navigation and to minimise app toolbar clutter, a navigation menu will be utilised and triggered by a hamburger toggle in the nav drawer. This is in keeping with recommended navigation methods in the Android Design guidelines.</w:t>
+      </w:r>
+    </w:p>
+    <w:p>
+      <w:pPr>
+        <w:rPr>
+          <w:color w:val="000000" w:themeColor="text1"/>
+        </w:rPr>
+      </w:pPr>
+    </w:p>
+    <w:p>
+      <w:pPr>
+        <w:rPr>
+          <w:color w:val="000000" w:themeColor="text1"/>
+        </w:rPr>
+      </w:pPr>
+      <w:r>
+        <w:rPr>
+          <w:color w:val="000000" w:themeColor="text1"/>
+        </w:rPr>
+        <w:t xml:space="preserve">Navigation options shall change depending on if the user is logged in or not. When logged in they will see options to view their roster and their selections, as well as log out. When logged out they will see the option to log in. As the articles </w:t>
+      </w:r>
+      <w:r>
+        <w:rPr>
+          <w:color w:val="000000" w:themeColor="text1"/>
+        </w:rPr>
+        <w:t>API</w:t>
+      </w:r>
+      <w:r>
+        <w:rPr>
+          <w:color w:val="000000" w:themeColor="text1"/>
+        </w:rPr>
+        <w:t xml:space="preserve"> can be accessed read only without authorisation, the option to refresh the articles will always be visible.</w:t>
+      </w:r>
+    </w:p>
+    <w:p>
+      <w:pPr>
+        <w:rPr>
+          <w:color w:val="000000" w:themeColor="text1"/>
+        </w:rPr>
+      </w:pPr>
+    </w:p>
+    <w:p>
+      <w:pPr>
+        <w:rPr>
+          <w:color w:val="000000" w:themeColor="text1"/>
+        </w:rPr>
+      </w:pPr>
+      <w:r>
+        <w:rPr>
+          <w:color w:val="000000" w:themeColor="text1"/>
+        </w:rPr>
+        <w:t>The following represent the initial mockups for the application.</w:t>
+      </w:r>
+    </w:p>
+    <w:p>
+      <w:pPr>
+        <w:rPr>
+          <w:color w:val="000000" w:themeColor="text1"/>
+        </w:rPr>
+      </w:pPr>
+    </w:p>
+    <w:p>
+      <w:pPr>
+        <w:rPr>
+          <w:color w:val="000000" w:themeColor="text1"/>
+        </w:rPr>
+      </w:pPr>
+      <w:r>
+        <w:rPr>
+          <w:noProof/>
+          <w:color w:val="000000" w:themeColor="text1"/>
+        </w:rPr>
+        <w:drawing>
+          <wp:inline distT="0" distB="0" distL="0" distR="0" wp14:anchorId="3E42FA3E" wp14:editId="51588F55">
+            <wp:extent cx="2352146" cy="4193540"/>
+            <wp:effectExtent l="25400" t="25400" r="111760" b="99060"/>
+            <wp:docPr id="4" name="Picture 4"/>
+            <wp:cNvGraphicFramePr>
+              <a:graphicFrameLocks xmlns:a="http://schemas.openxmlformats.org/drawingml/2006/main" noChangeAspect="1"/>
+            </wp:cNvGraphicFramePr>
+            <a:graphic xmlns:a="http://schemas.openxmlformats.org/drawingml/2006/main">
+              <a:graphicData uri="http://schemas.openxmlformats.org/drawingml/2006/picture">
+                <pic:pic xmlns:pic="http://schemas.openxmlformats.org/drawingml/2006/picture">
+                  <pic:nvPicPr>
+                    <pic:cNvPr id="4" name="Article ListView.png"/>
+                    <pic:cNvPicPr/>
+                  </pic:nvPicPr>
+                  <pic:blipFill>
+                    <a:blip r:embed="rId13">
+                      <a:extLst>
+                        <a:ext uri="{28A0092B-C50C-407E-A947-70E740481C1C}">
+                          <a14:useLocalDpi xmlns:a14="http://schemas.microsoft.com/office/drawing/2010/main" val="0"/>
+                        </a:ext>
+                      </a:extLst>
+                    </a:blip>
+                    <a:stretch>
+                      <a:fillRect/>
+                    </a:stretch>
+                  </pic:blipFill>
+                  <pic:spPr>
+                    <a:xfrm>
+                      <a:off x="0" y="0"/>
+                      <a:ext cx="2395145" cy="4270201"/>
+                    </a:xfrm>
+                    <a:prstGeom prst="rect">
+                      <a:avLst/>
+                    </a:prstGeom>
+                    <a:effectLst>
+                      <a:outerShdw blurRad="50800" dist="38100" dir="2700000" algn="tl" rotWithShape="0">
+                        <a:prstClr val="black">
+                          <a:alpha val="40000"/>
+                        </a:prstClr>
+                      </a:outerShdw>
+                    </a:effectLst>
+                  </pic:spPr>
+                </pic:pic>
+              </a:graphicData>
+            </a:graphic>
+          </wp:inline>
+        </w:drawing>
+      </w:r>
+      <w:r>
+        <w:rPr>
+          <w:color w:val="000000" w:themeColor="text1"/>
+        </w:rPr>
+        <w:t xml:space="preserve"> </w:t>
+      </w:r>
+      <w:r>
+        <w:rPr>
+          <w:color w:val="000000" w:themeColor="text1"/>
+        </w:rPr>
+        <w:t xml:space="preserve">                </w:t>
+      </w:r>
+      <w:r>
+        <w:rPr>
+          <w:noProof/>
+          <w:color w:val="000000" w:themeColor="text1"/>
+        </w:rPr>
+        <w:drawing>
+          <wp:inline distT="0" distB="0" distL="0" distR="0" wp14:anchorId="5D4FE056" wp14:editId="6EE86A39">
+            <wp:extent cx="2330775" cy="4155440"/>
+            <wp:effectExtent l="25400" t="25400" r="107950" b="111760"/>
+            <wp:docPr id="5" name="Picture 5"/>
+            <wp:cNvGraphicFramePr>
+              <a:graphicFrameLocks xmlns:a="http://schemas.openxmlformats.org/drawingml/2006/main" noChangeAspect="1"/>
+            </wp:cNvGraphicFramePr>
+            <a:graphic xmlns:a="http://schemas.openxmlformats.org/drawingml/2006/main">
+              <a:graphicData uri="http://schemas.openxmlformats.org/drawingml/2006/picture">
+                <pic:pic xmlns:pic="http://schemas.openxmlformats.org/drawingml/2006/picture">
+                  <pic:nvPicPr>
+                    <pic:cNvPr id="4" name="Article ListView.png"/>
+                    <pic:cNvPicPr/>
+                  </pic:nvPicPr>
+                  <pic:blipFill>
+                    <a:blip r:embed="rId14">
+                      <a:extLst>
+                        <a:ext uri="{28A0092B-C50C-407E-A947-70E740481C1C}">
+                          <a14:useLocalDpi xmlns:a14="http://schemas.microsoft.com/office/drawing/2010/main" val="0"/>
+                        </a:ext>
+                      </a:extLst>
+                    </a:blip>
+                    <a:stretch>
+                      <a:fillRect/>
+                    </a:stretch>
+                  </pic:blipFill>
+                  <pic:spPr>
+                    <a:xfrm>
+                      <a:off x="0" y="0"/>
+                      <a:ext cx="2351526" cy="4192436"/>
+                    </a:xfrm>
+                    <a:prstGeom prst="rect">
+                      <a:avLst/>
+                    </a:prstGeom>
+                    <a:effectLst>
+                      <a:outerShdw blurRad="50800" dist="38100" dir="2700000" algn="tl" rotWithShape="0">
+                        <a:prstClr val="black">
+                          <a:alpha val="40000"/>
+                        </a:prstClr>
+                      </a:outerShdw>
+                    </a:effectLst>
+                  </pic:spPr>
+                </pic:pic>
+              </a:graphicData>
+            </a:graphic>
+          </wp:inline>
+        </w:drawing>
+      </w:r>
+      <w:r>
+        <w:rPr>
+          <w:color w:val="000000" w:themeColor="text1"/>
+        </w:rPr>
+        <w:t xml:space="preserve"> </w:t>
+      </w:r>
+    </w:p>
+    <w:p>
+      <w:pPr>
+        <w:jc w:val="center"/>
+        <w:rPr>
+          <w:color w:val="000000" w:themeColor="text1"/>
+        </w:rPr>
+      </w:pPr>
+      <w:r>
+        <w:rPr>
+          <w:b/>
+          <w:color w:val="000000" w:themeColor="text1"/>
+        </w:rPr>
+        <w:t>MainActivity Layout</w:t>
+      </w:r>
+      <w:r>
+        <w:rPr>
+          <w:color w:val="000000" w:themeColor="text1"/>
+        </w:rPr>
+        <w:tab/>
+      </w:r>
+      <w:r>
+        <w:rPr>
+          <w:color w:val="000000" w:themeColor="text1"/>
+        </w:rPr>
+        <w:tab/>
+      </w:r>
+      <w:r>
+        <w:rPr>
+          <w:color w:val="000000" w:themeColor="text1"/>
+        </w:rPr>
+        <w:tab/>
+      </w:r>
+      <w:r>
+        <w:rPr>
+          <w:color w:val="000000" w:themeColor="text1"/>
+        </w:rPr>
+        <w:tab/>
+      </w:r>
+      <w:r>
+        <w:rPr>
+          <w:color w:val="000000" w:themeColor="text1"/>
+        </w:rPr>
+        <w:tab/>
+      </w:r>
+      <w:r>
+        <w:rPr>
+          <w:b/>
+          <w:color w:val="000000" w:themeColor="text1"/>
+        </w:rPr>
+        <w:t>Single Article Layout</w:t>
+      </w:r>
+    </w:p>
+    <w:p>
+      <w:pPr>
+        <w:jc w:val="center"/>
+        <w:rPr>
+          <w:color w:val="000000" w:themeColor="text1"/>
+        </w:rPr>
+      </w:pPr>
+    </w:p>
+    <w:p>
+      <w:pPr>
+        <w:rPr>
+          <w:color w:val="000000" w:themeColor="text1"/>
+        </w:rPr>
+      </w:pPr>
+      <w:r>
+        <w:rPr>
+          <w:color w:val="000000" w:themeColor="text1"/>
+        </w:rPr>
+        <w:t>The above mockups show the main activity layout with the Article list view and the nav menu hamburger toggle. The image on the right is a mockup of the single article view and features longer article text and an overflow menu to allow the user to open the article in their browser on their phone.</w:t>
+      </w:r>
+      <w:r>
+        <w:rPr>
+          <w:color w:val="000000" w:themeColor="text1"/>
+        </w:rPr>
+        <w:t xml:space="preserve"> </w:t>
+      </w:r>
+    </w:p>
+    <w:p>
+      <w:pPr>
+        <w:rPr>
+          <w:color w:val="000000" w:themeColor="text1"/>
+        </w:rPr>
+      </w:pPr>
+    </w:p>
+    <w:p>
+      <w:pPr>
+        <w:rPr>
+          <w:color w:val="000000" w:themeColor="text1"/>
+        </w:rPr>
+      </w:pPr>
+      <w:r>
+        <w:rPr>
+          <w:color w:val="000000" w:themeColor="text1"/>
+        </w:rPr>
+        <w:lastRenderedPageBreak/>
+        <w:t>The image</w:t>
+      </w:r>
+      <w:r>
+        <w:rPr>
+          <w:color w:val="000000" w:themeColor="text1"/>
+        </w:rPr>
+        <w:t xml:space="preserve"> in the Main Activity layout</w:t>
+      </w:r>
+      <w:r>
+        <w:rPr>
+          <w:color w:val="000000" w:themeColor="text1"/>
+        </w:rPr>
+        <w:t xml:space="preserve"> represents the article category (one of: news, article, tipping, team of the week, donut review and email archives). These categories are set on the web site and this will help users quickly identify the type of article.</w:t>
+      </w:r>
+    </w:p>
+    <w:p>
+      <w:pPr>
+        <w:rPr>
+          <w:color w:val="000000" w:themeColor="text1"/>
+        </w:rPr>
+      </w:pPr>
+    </w:p>
+    <w:p>
+      <w:pPr>
+        <w:rPr>
+          <w:color w:val="000000" w:themeColor="text1"/>
+        </w:rPr>
+      </w:pPr>
+      <w:r>
+        <w:rPr>
+          <w:noProof/>
+          <w:color w:val="000000" w:themeColor="text1"/>
+        </w:rPr>
+        <w:drawing>
+          <wp:inline distT="0" distB="0" distL="0" distR="0" wp14:anchorId="25ED9C00" wp14:editId="1FAAB152">
+            <wp:extent cx="2359268" cy="4206240"/>
+            <wp:effectExtent l="25400" t="25400" r="104775" b="111760"/>
+            <wp:docPr id="6" name="Picture 6"/>
+            <wp:cNvGraphicFramePr>
+              <a:graphicFrameLocks xmlns:a="http://schemas.openxmlformats.org/drawingml/2006/main" noChangeAspect="1"/>
+            </wp:cNvGraphicFramePr>
+            <a:graphic xmlns:a="http://schemas.openxmlformats.org/drawingml/2006/main">
+              <a:graphicData uri="http://schemas.openxmlformats.org/drawingml/2006/picture">
+                <pic:pic xmlns:pic="http://schemas.openxmlformats.org/drawingml/2006/picture">
+                  <pic:nvPicPr>
+                    <pic:cNvPr id="4" name="Article ListView.png"/>
+                    <pic:cNvPicPr/>
+                  </pic:nvPicPr>
+                  <pic:blipFill>
+                    <a:blip r:embed="rId15">
+                      <a:extLst>
+                        <a:ext uri="{28A0092B-C50C-407E-A947-70E740481C1C}">
+                          <a14:useLocalDpi xmlns:a14="http://schemas.microsoft.com/office/drawing/2010/main" val="0"/>
+                        </a:ext>
+                      </a:extLst>
+                    </a:blip>
+                    <a:stretch>
+                      <a:fillRect/>
+                    </a:stretch>
+                  </pic:blipFill>
+                  <pic:spPr>
+                    <a:xfrm>
+                      <a:off x="0" y="0"/>
+                      <a:ext cx="2366850" cy="4219757"/>
+                    </a:xfrm>
+                    <a:prstGeom prst="rect">
+                      <a:avLst/>
+                    </a:prstGeom>
+                    <a:effectLst>
+                      <a:outerShdw blurRad="50800" dist="38100" dir="2700000" algn="tl" rotWithShape="0">
+                        <a:prstClr val="black">
+                          <a:alpha val="40000"/>
+                        </a:prstClr>
+                      </a:outerShdw>
+                    </a:effectLst>
+                  </pic:spPr>
+                </pic:pic>
+              </a:graphicData>
+            </a:graphic>
+          </wp:inline>
+        </w:drawing>
+      </w:r>
+      <w:r>
+        <w:rPr>
+          <w:color w:val="000000" w:themeColor="text1"/>
+        </w:rPr>
+        <w:t xml:space="preserve"> </w:t>
+      </w:r>
+      <w:r>
+        <w:rPr>
+          <w:color w:val="000000" w:themeColor="text1"/>
+        </w:rPr>
+        <w:tab/>
+      </w:r>
+      <w:r>
+        <w:rPr>
+          <w:color w:val="000000" w:themeColor="text1"/>
+        </w:rPr>
+        <w:tab/>
+      </w:r>
+      <w:r>
+        <w:rPr>
+          <w:noProof/>
+          <w:color w:val="000000" w:themeColor="text1"/>
+        </w:rPr>
+        <w:drawing>
+          <wp:inline distT="0" distB="0" distL="0" distR="0" wp14:anchorId="2966D324" wp14:editId="359090D6">
+            <wp:extent cx="2359268" cy="4206240"/>
+            <wp:effectExtent l="25400" t="25400" r="104775" b="111760"/>
+            <wp:docPr id="7" name="Picture 7"/>
+            <wp:cNvGraphicFramePr>
+              <a:graphicFrameLocks xmlns:a="http://schemas.openxmlformats.org/drawingml/2006/main" noChangeAspect="1"/>
+            </wp:cNvGraphicFramePr>
+            <a:graphic xmlns:a="http://schemas.openxmlformats.org/drawingml/2006/main">
+              <a:graphicData uri="http://schemas.openxmlformats.org/drawingml/2006/picture">
+                <pic:pic xmlns:pic="http://schemas.openxmlformats.org/drawingml/2006/picture">
+                  <pic:nvPicPr>
+                    <pic:cNvPr id="4" name="Article ListView.png"/>
+                    <pic:cNvPicPr/>
+                  </pic:nvPicPr>
+                  <pic:blipFill>
+                    <a:blip r:embed="rId16">
+                      <a:extLst>
+                        <a:ext uri="{28A0092B-C50C-407E-A947-70E740481C1C}">
+                          <a14:useLocalDpi xmlns:a14="http://schemas.microsoft.com/office/drawing/2010/main" val="0"/>
+                        </a:ext>
+                      </a:extLst>
+                    </a:blip>
+                    <a:stretch>
+                      <a:fillRect/>
+                    </a:stretch>
+                  </pic:blipFill>
+                  <pic:spPr>
+                    <a:xfrm>
+                      <a:off x="0" y="0"/>
+                      <a:ext cx="2378318" cy="4240203"/>
+                    </a:xfrm>
+                    <a:prstGeom prst="rect">
+                      <a:avLst/>
+                    </a:prstGeom>
+                    <a:effectLst>
+                      <a:outerShdw blurRad="50800" dist="38100" dir="2700000" algn="tl" rotWithShape="0">
+                        <a:prstClr val="black">
+                          <a:alpha val="40000"/>
+                        </a:prstClr>
+                      </a:outerShdw>
+                    </a:effectLst>
+                  </pic:spPr>
+                </pic:pic>
+              </a:graphicData>
+            </a:graphic>
+          </wp:inline>
+        </w:drawing>
+      </w:r>
+    </w:p>
+    <w:p>
+      <w:pPr>
+        <w:jc w:val="center"/>
+        <w:rPr>
+          <w:color w:val="000000" w:themeColor="text1"/>
+        </w:rPr>
+      </w:pPr>
+      <w:r>
+        <w:rPr>
+          <w:b/>
+          <w:color w:val="000000" w:themeColor="text1"/>
+        </w:rPr>
+        <w:t>User Roster View</w:t>
+      </w:r>
+      <w:r>
+        <w:rPr>
+          <w:b/>
+          <w:color w:val="000000" w:themeColor="text1"/>
+        </w:rPr>
+        <w:tab/>
+      </w:r>
+      <w:r>
+        <w:rPr>
+          <w:b/>
+          <w:color w:val="000000" w:themeColor="text1"/>
+        </w:rPr>
+        <w:tab/>
+      </w:r>
+      <w:r>
+        <w:rPr>
+          <w:b/>
+          <w:color w:val="000000" w:themeColor="text1"/>
+        </w:rPr>
+        <w:tab/>
+      </w:r>
+      <w:r>
+        <w:rPr>
+          <w:b/>
+          <w:color w:val="000000" w:themeColor="text1"/>
+        </w:rPr>
+        <w:tab/>
+        <w:t>User Selections View</w:t>
+      </w:r>
+    </w:p>
+    <w:p>
+      <w:pPr>
+        <w:rPr>
+          <w:color w:val="000000" w:themeColor="text1"/>
+        </w:rPr>
+      </w:pPr>
+    </w:p>
+    <w:p>
+      <w:pPr>
+        <w:rPr>
+          <w:color w:val="000000" w:themeColor="text1"/>
+        </w:rPr>
+      </w:pPr>
+      <w:r>
+        <w:rPr>
+          <w:color w:val="000000" w:themeColor="text1"/>
+        </w:rPr>
+        <w:t>The above two images show the user’s player roster and their team selections. The images on this page represent the AFL team for the player. The User Selection View overflow menu is how the user gets to the edit selections activity.</w:t>
+      </w:r>
+    </w:p>
+    <w:p>
+      <w:pPr>
+        <w:rPr>
+          <w:color w:val="000000" w:themeColor="text1"/>
+        </w:rPr>
+      </w:pPr>
+      <w:r>
+        <w:rPr>
+          <w:noProof/>
+          <w:color w:val="000000" w:themeColor="text1"/>
+        </w:rPr>
+        <w:lastRenderedPageBreak/>
+        <w:drawing>
+          <wp:anchor distT="0" distB="0" distL="114300" distR="114300" simplePos="0" relativeHeight="251658240" behindDoc="0" locked="0" layoutInCell="1" allowOverlap="1" wp14:anchorId="74230FF0" wp14:editId="5BE42888">
+            <wp:simplePos x="0" y="0"/>
+            <wp:positionH relativeFrom="column">
+              <wp:posOffset>0</wp:posOffset>
+            </wp:positionH>
+            <wp:positionV relativeFrom="paragraph">
+              <wp:posOffset>0</wp:posOffset>
+            </wp:positionV>
+            <wp:extent cx="2337435" cy="4167314"/>
+            <wp:effectExtent l="25400" t="25400" r="100965" b="100330"/>
+            <wp:wrapSquare wrapText="bothSides"/>
+            <wp:docPr id="8" name="Picture 8"/>
+            <wp:cNvGraphicFramePr>
+              <a:graphicFrameLocks xmlns:a="http://schemas.openxmlformats.org/drawingml/2006/main" noChangeAspect="1"/>
+            </wp:cNvGraphicFramePr>
+            <a:graphic xmlns:a="http://schemas.openxmlformats.org/drawingml/2006/main">
+              <a:graphicData uri="http://schemas.openxmlformats.org/drawingml/2006/picture">
+                <pic:pic xmlns:pic="http://schemas.openxmlformats.org/drawingml/2006/picture">
+                  <pic:nvPicPr>
+                    <pic:cNvPr id="4" name="Article ListView.png"/>
+                    <pic:cNvPicPr/>
+                  </pic:nvPicPr>
+                  <pic:blipFill>
+                    <a:blip r:embed="rId17">
+                      <a:extLst>
+                        <a:ext uri="{28A0092B-C50C-407E-A947-70E740481C1C}">
+                          <a14:useLocalDpi xmlns:a14="http://schemas.microsoft.com/office/drawing/2010/main" val="0"/>
+                        </a:ext>
+                      </a:extLst>
+                    </a:blip>
+                    <a:stretch>
+                      <a:fillRect/>
+                    </a:stretch>
+                  </pic:blipFill>
+                  <pic:spPr>
+                    <a:xfrm>
+                      <a:off x="0" y="0"/>
+                      <a:ext cx="2337435" cy="4167314"/>
+                    </a:xfrm>
+                    <a:prstGeom prst="rect">
+                      <a:avLst/>
+                    </a:prstGeom>
+                    <a:effectLst>
+                      <a:outerShdw blurRad="50800" dist="38100" dir="2700000" algn="tl" rotWithShape="0">
+                        <a:prstClr val="black">
+                          <a:alpha val="40000"/>
+                        </a:prstClr>
+                      </a:outerShdw>
+                    </a:effectLst>
+                  </pic:spPr>
+                </pic:pic>
+              </a:graphicData>
+            </a:graphic>
+            <wp14:sizeRelH relativeFrom="page">
+              <wp14:pctWidth>0</wp14:pctWidth>
+            </wp14:sizeRelH>
+            <wp14:sizeRelV relativeFrom="page">
+              <wp14:pctHeight>0</wp14:pctHeight>
+            </wp14:sizeRelV>
+          </wp:anchor>
+        </w:drawing>
+      </w:r>
+      <w:r>
+        <w:rPr>
+          <w:color w:val="000000" w:themeColor="text1"/>
+        </w:rPr>
+        <w:t xml:space="preserve"> </w:t>
+      </w:r>
+      <w:r>
+        <w:rPr>
+          <w:color w:val="000000" w:themeColor="text1"/>
+        </w:rPr>
+        <w:t>The image on the left represents the edit selection draft layout. There will be a list of selectors for each of the player positions that a user can select for and a submit button to send the updated selections to the Web Service.</w:t>
+      </w:r>
+    </w:p>
+    <w:p>
+      <w:pPr>
+        <w:rPr>
+          <w:color w:val="000000" w:themeColor="text1"/>
+        </w:rPr>
+      </w:pPr>
+    </w:p>
+    <w:p>
+      <w:pPr>
+        <w:rPr>
+          <w:color w:val="000000" w:themeColor="text1"/>
+        </w:rPr>
+      </w:pPr>
+      <w:r>
+        <w:rPr>
+          <w:color w:val="000000" w:themeColor="text1"/>
+        </w:rPr>
+        <w:t>The Player Selection Dropdown will only feature the players from the User’s player roster</w:t>
+      </w:r>
+      <w:r>
+        <w:rPr>
+          <w:color w:val="000000" w:themeColor="text1"/>
+        </w:rPr>
+        <w:t xml:space="preserve"> to be shown/chosen.</w:t>
+      </w:r>
+    </w:p>
+    <w:p>
+      <w:pPr>
+        <w:rPr>
+          <w:color w:val="000000" w:themeColor="text1"/>
+        </w:rPr>
+      </w:pPr>
+    </w:p>
+    <w:p>
+      <w:pPr>
+        <w:rPr>
+          <w:color w:val="000000" w:themeColor="text1"/>
+        </w:rPr>
+      </w:pPr>
+    </w:p>
+    <w:p>
+      <w:pPr>
+        <w:rPr>
+          <w:color w:val="000000" w:themeColor="text1"/>
+        </w:rPr>
+      </w:pPr>
+    </w:p>
+    <w:p>
+      <w:pPr>
+        <w:rPr>
+          <w:color w:val="000000" w:themeColor="text1"/>
+        </w:rPr>
+      </w:pPr>
+    </w:p>
+    <w:p>
+      <w:pPr>
+        <w:rPr>
+          <w:color w:val="000000" w:themeColor="text1"/>
+        </w:rPr>
+      </w:pPr>
+    </w:p>
+    <w:p>
+      <w:pPr>
+        <w:rPr>
+          <w:color w:val="000000" w:themeColor="text1"/>
+        </w:rPr>
+      </w:pPr>
+    </w:p>
+    <w:p>
+      <w:pPr>
+        <w:rPr>
+          <w:color w:val="000000" w:themeColor="text1"/>
+        </w:rPr>
+      </w:pPr>
+    </w:p>
+    <w:p>
+      <w:pPr>
+        <w:rPr>
+          <w:color w:val="000000" w:themeColor="text1"/>
+        </w:rPr>
+      </w:pPr>
+    </w:p>
+    <w:p>
+      <w:pPr>
+        <w:rPr>
+          <w:color w:val="000000" w:themeColor="text1"/>
+        </w:rPr>
+      </w:pPr>
+    </w:p>
+    <w:p>
+      <w:pPr>
+        <w:rPr>
+          <w:color w:val="000000" w:themeColor="text1"/>
+        </w:rPr>
+      </w:pPr>
+    </w:p>
+    <w:p>
+      <w:pPr>
+        <w:rPr>
+          <w:color w:val="000000" w:themeColor="text1"/>
+        </w:rPr>
+      </w:pPr>
+    </w:p>
+    <w:p>
+      <w:pPr>
+        <w:rPr>
+          <w:color w:val="000000" w:themeColor="text1"/>
+        </w:rPr>
+      </w:pPr>
+    </w:p>
+    <w:p>
+      <w:pPr>
+        <w:rPr>
+          <w:color w:val="000000" w:themeColor="text1"/>
+        </w:rPr>
+      </w:pPr>
+    </w:p>
+    <w:p>
+      <w:pPr>
+        <w:rPr>
+          <w:color w:val="000000" w:themeColor="text1"/>
+        </w:rPr>
+      </w:pPr>
+    </w:p>
+    <w:p>
+      <w:pPr>
+        <w:jc w:val="both"/>
+        <w:rPr>
+          <w:color w:val="000000" w:themeColor="text1"/>
+        </w:rPr>
+      </w:pPr>
+    </w:p>
+    <w:p>
+      <w:pPr>
+        <w:jc w:val="both"/>
+        <w:rPr>
+          <w:b/>
+          <w:color w:val="000000" w:themeColor="text1"/>
+        </w:rPr>
+      </w:pPr>
+      <w:r>
+        <w:rPr>
+          <w:b/>
+          <w:color w:val="000000" w:themeColor="text1"/>
+        </w:rPr>
+        <w:tab/>
+        <w:t>Selections Edit View</w:t>
+      </w:r>
+    </w:p>
+    <w:p>
+      <w:pPr>
+        <w:jc w:val="both"/>
+        <w:rPr>
+          <w:b/>
+          <w:color w:val="000000" w:themeColor="text1"/>
+        </w:rPr>
+      </w:pPr>
+    </w:p>
+    <w:p>
+      <w:pPr>
+        <w:rPr>
+          <w:color w:val="000000" w:themeColor="text1"/>
+        </w:rPr>
+      </w:pPr>
+      <w:r>
+        <w:rPr>
+          <w:color w:val="000000" w:themeColor="text1"/>
+        </w:rPr>
+        <w:t>These layouts were built as Activities in Android Studio.</w:t>
+      </w:r>
+      <w:r>
+        <w:rPr>
+          <w:color w:val="000000" w:themeColor="text1"/>
+        </w:rPr>
+        <w:t xml:space="preserve"> To </w:t>
+      </w:r>
+      <w:r>
+        <w:rPr>
+          <w:color w:val="000000" w:themeColor="text1"/>
+        </w:rPr>
+        <w:t xml:space="preserve">populate the </w:t>
+      </w:r>
+      <w:r>
+        <w:rPr>
+          <w:color w:val="000000" w:themeColor="text1"/>
+        </w:rPr>
+        <w:t>list views</w:t>
+      </w:r>
+      <w:r>
+        <w:rPr>
+          <w:color w:val="000000" w:themeColor="text1"/>
+        </w:rPr>
+        <w:t xml:space="preserve"> and store data from the Web Service requests I build the following helper classes</w:t>
+      </w:r>
+      <w:r>
+        <w:rPr>
+          <w:color w:val="000000" w:themeColor="text1"/>
+        </w:rPr>
+        <w:t>:</w:t>
+      </w:r>
+    </w:p>
+    <w:p>
+      <w:pPr>
+        <w:pStyle w:val="ListParagraph"/>
+        <w:numPr>
+          <w:ilvl w:val="0"/>
+          <w:numId w:val="7"/>
+        </w:numPr>
+        <w:rPr>
+          <w:color w:val="000000" w:themeColor="text1"/>
+        </w:rPr>
+      </w:pPr>
+      <w:r>
+        <w:rPr>
+          <w:color w:val="000000" w:themeColor="text1"/>
+        </w:rPr>
+        <w:t>DatabaseHelper: Used to connect to the application’s SQLite database and add/grab articles, players or selection objects from the database. Other actions include checking for uniqueness and deleting all records in the database.</w:t>
+      </w:r>
+    </w:p>
+    <w:p>
+      <w:pPr>
+        <w:pStyle w:val="ListParagraph"/>
+        <w:numPr>
+          <w:ilvl w:val="0"/>
+          <w:numId w:val="7"/>
+        </w:numPr>
+        <w:rPr>
+          <w:color w:val="000000" w:themeColor="text1"/>
+        </w:rPr>
+      </w:pPr>
+      <w:r>
+        <w:rPr>
+          <w:color w:val="000000" w:themeColor="text1"/>
+        </w:rPr>
+        <w:t>ArticleObject: An object class representing a single Article object, includes getter and setter methods for the Article properties (title, author, date, summary, long_text, thumbnail, main image).</w:t>
+      </w:r>
+    </w:p>
+    <w:p>
+      <w:pPr>
+        <w:pStyle w:val="ListParagraph"/>
+        <w:numPr>
+          <w:ilvl w:val="0"/>
+          <w:numId w:val="7"/>
+        </w:numPr>
+        <w:rPr>
+          <w:color w:val="000000" w:themeColor="text1"/>
+        </w:rPr>
+      </w:pPr>
+      <w:r>
+        <w:rPr>
+          <w:color w:val="000000" w:themeColor="text1"/>
+        </w:rPr>
+        <w:t>PlayerObject: An object class representing a single Player object, includes getter and setter methods for the Player properties (player name, player AFL team).</w:t>
+      </w:r>
+    </w:p>
+    <w:p>
+      <w:pPr>
+        <w:pStyle w:val="ListParagraph"/>
+        <w:numPr>
+          <w:ilvl w:val="0"/>
+          <w:numId w:val="7"/>
+        </w:numPr>
+        <w:rPr>
+          <w:color w:val="000000" w:themeColor="text1"/>
+        </w:rPr>
+      </w:pPr>
+      <w:r>
+        <w:rPr>
+          <w:color w:val="000000" w:themeColor="text1"/>
+        </w:rPr>
+        <w:t>SelectionObject: An object class representing a single Player Selection object, includes getter and setter methods for the Article properties (PlayerObject, player position, player number).</w:t>
+      </w:r>
+    </w:p>
+    <w:p>
+      <w:pPr>
+        <w:pStyle w:val="ListParagraph"/>
+        <w:numPr>
+          <w:ilvl w:val="0"/>
+          <w:numId w:val="7"/>
+        </w:numPr>
+        <w:rPr>
+          <w:color w:val="000000" w:themeColor="text1"/>
+        </w:rPr>
+      </w:pPr>
+      <w:r>
+        <w:rPr>
+          <w:color w:val="000000" w:themeColor="text1"/>
+        </w:rPr>
+        <w:t>ArticleListAdapter: A custom array adapter to inflate the ListView in the Main Activity layout with the latest articles from the WebService.</w:t>
+      </w:r>
+    </w:p>
+    <w:p>
+      <w:pPr>
+        <w:pStyle w:val="ListParagraph"/>
+        <w:numPr>
+          <w:ilvl w:val="0"/>
+          <w:numId w:val="7"/>
+        </w:numPr>
+        <w:rPr>
+          <w:color w:val="000000" w:themeColor="text1"/>
+        </w:rPr>
+      </w:pPr>
+      <w:r>
+        <w:rPr>
+          <w:color w:val="000000" w:themeColor="text1"/>
+        </w:rPr>
+        <w:t>RosterListAdapter: A custom array adapter to inflate the ListView in the User Roster View with the User’s player objects from the database and web service (for the latest values).</w:t>
+      </w:r>
+    </w:p>
+    <w:p>
+      <w:pPr>
+        <w:pStyle w:val="ListParagraph"/>
+        <w:numPr>
+          <w:ilvl w:val="0"/>
+          <w:numId w:val="7"/>
+        </w:numPr>
+        <w:rPr>
+          <w:color w:val="000000" w:themeColor="text1"/>
+        </w:rPr>
+      </w:pPr>
+      <w:r>
+        <w:rPr>
+          <w:color w:val="000000" w:themeColor="text1"/>
+        </w:rPr>
+        <w:t>SelectionListAdapter: A custom array adapter to inflate the ListView in the User Selections View with the User’s seleciton objects from the database and web service (for the latest values).</w:t>
+      </w:r>
+    </w:p>
+    <w:p>
+      <w:pPr>
+        <w:rPr>
+          <w:color w:val="000000" w:themeColor="text1"/>
+        </w:rPr>
+      </w:pPr>
+    </w:p>
+    <w:p>
+      <w:pPr>
+        <w:rPr>
+          <w:color w:val="000000" w:themeColor="text1"/>
+        </w:rPr>
+      </w:pPr>
+      <w:r>
+        <w:rPr>
+          <w:color w:val="000000" w:themeColor="text1"/>
+        </w:rPr>
+        <w:t xml:space="preserve">To </w:t>
+      </w:r>
+      <w:r>
+        <w:rPr>
+          <w:color w:val="000000" w:themeColor="text1"/>
+        </w:rPr>
+        <w:t xml:space="preserve">perform the web service actions in the background I also built the following Asynchronous Tasks and Helper methods: </w:t>
+      </w:r>
+    </w:p>
+    <w:p>
+      <w:pPr>
+        <w:pStyle w:val="ListParagraph"/>
+        <w:numPr>
+          <w:ilvl w:val="0"/>
+          <w:numId w:val="7"/>
+        </w:numPr>
+        <w:rPr>
+          <w:color w:val="000000" w:themeColor="text1"/>
+        </w:rPr>
+      </w:pPr>
+      <w:r>
+        <w:rPr>
+          <w:color w:val="000000" w:themeColor="text1"/>
+        </w:rPr>
+        <w:t>JSONParser: This class performs all WebService actions except Logout. It takes the url for the API, the Http method and the postData parameters (i.e. the new selections, or the username, email and password) and connects to the WebService using the Android class HttpUrlConnection. Once the connection is completed this class also parses the JSON response from the server into a JSON array and this is sent back to the AsyncTasks below that initiate the web service requests in the background.</w:t>
+      </w:r>
+    </w:p>
+    <w:p>
+      <w:pPr>
+        <w:pStyle w:val="ListParagraph"/>
+        <w:numPr>
+          <w:ilvl w:val="0"/>
+          <w:numId w:val="7"/>
+        </w:numPr>
+        <w:rPr>
+          <w:color w:val="000000" w:themeColor="text1"/>
+        </w:rPr>
+      </w:pPr>
+      <w:r>
+        <w:rPr>
+          <w:color w:val="000000" w:themeColor="text1"/>
+        </w:rPr>
+        <w:t>LoginAsyncTask: performs the Login call to /rest-auth/login/ with the user’s username, email and password via JSONParser. The JSON response from JSONParser includes the user’s API Authorisation token on a successful call. This is saved in the application’s shared preferences and used for further GET/POST/PUT calls that require authorization (this is so the username and password for the user don’t need to be saved).</w:t>
+      </w:r>
+    </w:p>
+    <w:p>
+      <w:pPr>
+        <w:pStyle w:val="ListParagraph"/>
+        <w:numPr>
+          <w:ilvl w:val="0"/>
+          <w:numId w:val="7"/>
+        </w:numPr>
+        <w:rPr>
+          <w:color w:val="000000" w:themeColor="text1"/>
+        </w:rPr>
+      </w:pPr>
+      <w:r>
+        <w:rPr>
+          <w:color w:val="000000" w:themeColor="text1"/>
+        </w:rPr>
+        <w:t>ArticleGetHandler: This gets the latest articles from api/articles (no authorization required) and then saves the new articles in the database and updates the MainActivity layout with the newest articles at the top.</w:t>
+      </w:r>
+    </w:p>
+    <w:p>
+      <w:pPr>
+        <w:pStyle w:val="ListParagraph"/>
+        <w:numPr>
+          <w:ilvl w:val="0"/>
+          <w:numId w:val="7"/>
+        </w:numPr>
+        <w:rPr>
+          <w:color w:val="000000" w:themeColor="text1"/>
+        </w:rPr>
+      </w:pPr>
+      <w:r>
+        <w:rPr>
+          <w:color w:val="000000" w:themeColor="text1"/>
+        </w:rPr>
+        <w:t>RosterAsyncTask: This gets the user’s player roster from api/user_team/ (using the API Authorisation token from the Login task). The resulting JSON array is converted into PlayerObjects and saved in the database, along with updating the ListView to show the user’s new/updated player list. This will remove player’s that the user doesn’t have any more (i.e. they were removed on the web service). This task is also launched by the Selection Activity to ensure the latest player roster is in the database before enabling the user to perform any selections.</w:t>
+      </w:r>
+    </w:p>
+    <w:p>
+      <w:pPr>
+        <w:pStyle w:val="ListParagraph"/>
+        <w:numPr>
+          <w:ilvl w:val="0"/>
+          <w:numId w:val="7"/>
+        </w:numPr>
+        <w:rPr>
+          <w:color w:val="000000" w:themeColor="text1"/>
+        </w:rPr>
+      </w:pPr>
+      <w:r>
+        <w:rPr>
+          <w:color w:val="000000" w:themeColor="text1"/>
+        </w:rPr>
+        <w:t xml:space="preserve">SelectionAsyncTask: This gets the user’s selections from api/selected_team/ (using the API authorisation token from the Login task). The resulting JSON array is converted into SelectionObjects and saved in the database, along with updating the ListView to show the user’s new/updated selections in the SelectionActivity. This will update the database to include only the current/active selections from the web service. </w:t>
+      </w:r>
+    </w:p>
+    <w:p>
+      <w:pPr>
+        <w:pStyle w:val="ListParagraph"/>
+        <w:numPr>
+          <w:ilvl w:val="0"/>
+          <w:numId w:val="7"/>
+        </w:numPr>
+        <w:rPr>
+          <w:color w:val="000000" w:themeColor="text1"/>
+        </w:rPr>
+      </w:pPr>
+      <w:r>
+        <w:rPr>
+          <w:color w:val="000000" w:themeColor="text1"/>
+        </w:rPr>
+        <w:t>SelectionEditAsyncTask: This performs the PUT action to api/selected_team/team_id/ by taking the selections from the Selections Edit view and sending the resulting JSON to the server via a PUT action. This updates the Web Service as well as updating the application database to reflect the changes to the selections (only if the server PUT method was successful, otherwise the selections in app won’t change as they weren’t changed on the server).</w:t>
+      </w:r>
+    </w:p>
+    <w:p>
+      <w:pPr>
+        <w:pStyle w:val="ListParagraph"/>
+        <w:numPr>
+          <w:ilvl w:val="0"/>
+          <w:numId w:val="7"/>
+        </w:numPr>
+        <w:rPr>
+          <w:color w:val="000000" w:themeColor="text1"/>
+        </w:rPr>
+      </w:pPr>
+      <w:r>
+        <w:rPr>
+          <w:color w:val="000000" w:themeColor="text1"/>
+        </w:rPr>
+        <w:t>LogoutAsyncTask: This performs the log out action on /rest-auth/logout using the user’s API token. This DELETE’s the API token from the web service, requiring the user to log in again to perform authorised API calls.</w:t>
+      </w:r>
+    </w:p>
+    <w:p>
+      <w:pPr>
+        <w:rPr>
+          <w:color w:val="000000" w:themeColor="text1"/>
+        </w:rPr>
+      </w:pPr>
+    </w:p>
+    <w:p>
+      <w:pPr>
+        <w:rPr>
+          <w:color w:val="000000" w:themeColor="text1"/>
+        </w:rPr>
+      </w:pPr>
+      <w:r>
+        <w:rPr>
+          <w:color w:val="000000" w:themeColor="text1"/>
+        </w:rPr>
+        <w:t>With these helpers and asynchronous tasks created</w:t>
+      </w:r>
+      <w:r>
+        <w:rPr>
+          <w:color w:val="000000" w:themeColor="text1"/>
+        </w:rPr>
+        <w:t xml:space="preserve"> </w:t>
+      </w:r>
+      <w:r>
+        <w:rPr>
+          <w:color w:val="000000" w:themeColor="text1"/>
+        </w:rPr>
+        <w:t>the KFL application meets the functional requirements as set out in section 2.0 of this report.</w:t>
+      </w:r>
+      <w:r>
+        <w:rPr>
+          <w:color w:val="000000" w:themeColor="text1"/>
+        </w:rPr>
+        <w:t xml:space="preserve"> Note that some asynchronous tasks are private classes inside the activity classes as they don’t need to be run by other classes.</w:t>
+      </w:r>
+    </w:p>
+    <w:p>
+      <w:pPr>
+        <w:rPr>
+          <w:color w:val="000000" w:themeColor="text1"/>
+        </w:rPr>
+      </w:pPr>
+    </w:p>
+    <w:p>
+      <w:pPr>
+        <w:rPr>
+          <w:color w:val="000000" w:themeColor="text1"/>
+        </w:rPr>
+      </w:pPr>
+      <w:r>
+        <w:rPr>
+          <w:color w:val="000000" w:themeColor="text1"/>
+        </w:rPr>
+        <w:t xml:space="preserve">For a full view of the code please view the provided Android Studio project folder. I have included extensive documentation for each individual method and action. The above is a </w:t>
+      </w:r>
+      <w:r>
+        <w:rPr>
+          <w:color w:val="000000" w:themeColor="text1"/>
+        </w:rPr>
+        <w:lastRenderedPageBreak/>
+        <w:t>summary of the main classes and actions that connect to the web service to meet the functional requirements of the application.</w:t>
+      </w:r>
+    </w:p>
+    <w:p>
+      <w:pPr>
+        <w:rPr>
+          <w:color w:val="000000" w:themeColor="text1"/>
+        </w:rPr>
+      </w:pPr>
+    </w:p>
+    <w:p>
+      <w:pPr>
+        <w:pStyle w:val="Heading3"/>
+        <w:rPr>
+          <w:b/>
+          <w:color w:val="000000" w:themeColor="text1"/>
+          <w:u w:val="single"/>
+        </w:rPr>
+      </w:pPr>
+      <w:r>
+        <w:rPr>
+          <w:b/>
+          <w:color w:val="000000" w:themeColor="text1"/>
+          <w:u w:val="single"/>
+        </w:rPr>
+        <w:t>4.0 Testing</w:t>
+      </w:r>
+    </w:p>
+    <w:p/>
+    <w:p>
+      <w:pPr>
+        <w:pStyle w:val="Heading4"/>
+        <w:rPr>
+          <w:b/>
+          <w:color w:val="000000" w:themeColor="text1"/>
+        </w:rPr>
+      </w:pPr>
+      <w:r>
+        <w:rPr>
+          <w:b/>
+          <w:color w:val="000000" w:themeColor="text1"/>
+        </w:rPr>
+        <w:t>4.1 Web Service</w:t>
+      </w:r>
+      <w:r>
+        <w:rPr>
+          <w:b/>
+          <w:color w:val="000000" w:themeColor="text1"/>
+        </w:rPr>
+        <w:t>:</w:t>
+      </w:r>
+    </w:p>
+    <w:p/>
+    <w:p>
+      <w:r>
+        <w:t>Testing for the web service</w:t>
+      </w:r>
+      <w:r>
+        <w:t xml:space="preserve"> was completed using the inbuilt web browsable views as discussed in section 3.2 of this report.</w:t>
+      </w:r>
+      <w:r>
+        <w:t xml:space="preserve"> By building a viewset for each API endpoint it is possible to test each API endpoint on the live site.</w:t>
+      </w:r>
+    </w:p>
+    <w:p/>
+    <w:p>
+      <w:r>
+        <w:t>To ensure I was not editing selections of any of the live users, I created a test account and test team and performed the following tests on the web service using the browseable API and the Chrome application Postman.</w:t>
+      </w:r>
+      <w:r>
+        <w:t xml:space="preserve"> I confirmed these tests by using the Admin console I had previously built for the application which allowed me to view web site data live (making it possible to confirm that the changes had been applied in the web site database). </w:t>
+      </w:r>
+    </w:p>
+    <w:p/>
+    <w:p>
+      <w:pPr>
+        <w:pStyle w:val="ListParagraph"/>
+        <w:numPr>
+          <w:ilvl w:val="0"/>
+          <w:numId w:val="9"/>
+        </w:numPr>
+      </w:pPr>
+      <w:r>
+        <w:t xml:space="preserve">Connect to </w:t>
+      </w:r>
+      <w:r>
+        <w:rPr>
+          <w:b/>
+        </w:rPr>
+        <w:t>/rest-auth/login</w:t>
+      </w:r>
+      <w:r>
+        <w:t xml:space="preserve"> using POST and provide the test username, email and password. </w:t>
+      </w:r>
+    </w:p>
+    <w:p>
+      <w:pPr>
+        <w:pStyle w:val="ListParagraph"/>
+        <w:numPr>
+          <w:ilvl w:val="2"/>
+          <w:numId w:val="9"/>
+        </w:numPr>
+        <w:ind w:left="1276"/>
+      </w:pPr>
+      <w:r>
+        <w:t>Does an API Token get returned?</w:t>
+      </w:r>
+    </w:p>
+    <w:p>
+      <w:pPr>
+        <w:pStyle w:val="ListParagraph"/>
+        <w:numPr>
+          <w:ilvl w:val="0"/>
+          <w:numId w:val="9"/>
+        </w:numPr>
+      </w:pPr>
+      <w:r>
+        <w:t xml:space="preserve">Connect to </w:t>
+      </w:r>
+      <w:r>
+        <w:rPr>
+          <w:b/>
+        </w:rPr>
+        <w:t>/api/articles</w:t>
+      </w:r>
+      <w:r>
+        <w:t xml:space="preserve"> using GET. </w:t>
+      </w:r>
+    </w:p>
+    <w:p>
+      <w:pPr>
+        <w:pStyle w:val="ListParagraph"/>
+        <w:numPr>
+          <w:ilvl w:val="2"/>
+          <w:numId w:val="9"/>
+        </w:numPr>
+        <w:ind w:left="1276"/>
+      </w:pPr>
+      <w:r>
+        <w:t>Does a JSON of all articles get returned?</w:t>
+      </w:r>
+    </w:p>
+    <w:p>
+      <w:pPr>
+        <w:pStyle w:val="ListParagraph"/>
+        <w:numPr>
+          <w:ilvl w:val="0"/>
+          <w:numId w:val="9"/>
+        </w:numPr>
+      </w:pPr>
+      <w:r>
+        <w:t xml:space="preserve">Connect to </w:t>
+      </w:r>
+      <w:r>
+        <w:rPr>
+          <w:b/>
+        </w:rPr>
+        <w:t>/api/user_team</w:t>
+      </w:r>
+      <w:r>
+        <w:t xml:space="preserve"> using GET and the Authorisation token in the Http header.</w:t>
+      </w:r>
+    </w:p>
+    <w:p>
+      <w:pPr>
+        <w:pStyle w:val="ListParagraph"/>
+        <w:numPr>
+          <w:ilvl w:val="2"/>
+          <w:numId w:val="9"/>
+        </w:numPr>
+        <w:ind w:left="1276"/>
+      </w:pPr>
+      <w:r>
+        <w:t>Does a JSON of the users team player roster get returned?</w:t>
+      </w:r>
+    </w:p>
+    <w:p>
+      <w:pPr>
+        <w:pStyle w:val="ListParagraph"/>
+        <w:numPr>
+          <w:ilvl w:val="0"/>
+          <w:numId w:val="9"/>
+        </w:numPr>
+      </w:pPr>
+      <w:r>
+        <w:t xml:space="preserve">Connect to </w:t>
+      </w:r>
+      <w:r>
+        <w:rPr>
+          <w:b/>
+        </w:rPr>
+        <w:t>/api/selected_team</w:t>
+      </w:r>
+      <w:r>
+        <w:t xml:space="preserve"> using GET and the Authorisation token in the Http header.</w:t>
+      </w:r>
+    </w:p>
+    <w:p>
+      <w:pPr>
+        <w:pStyle w:val="ListParagraph"/>
+        <w:numPr>
+          <w:ilvl w:val="2"/>
+          <w:numId w:val="9"/>
+        </w:numPr>
+        <w:ind w:left="1276"/>
+      </w:pPr>
+      <w:r>
+        <w:t>Does a JSON of the user’s team player selections get returned?</w:t>
+      </w:r>
+    </w:p>
+    <w:p>
+      <w:pPr>
+        <w:pStyle w:val="ListParagraph"/>
+        <w:numPr>
+          <w:ilvl w:val="0"/>
+          <w:numId w:val="9"/>
+        </w:numPr>
+      </w:pPr>
+      <w:r>
+        <w:t xml:space="preserve">Connect to </w:t>
+      </w:r>
+      <w:r>
+        <w:rPr>
+          <w:b/>
+        </w:rPr>
+        <w:t>/api/selected_team/:id/</w:t>
+      </w:r>
+      <w:r>
+        <w:t xml:space="preserve"> using PUT and the Authorisation token in the Http header along with the new selections in the Http body as a JSON.</w:t>
+      </w:r>
+    </w:p>
+    <w:p>
+      <w:pPr>
+        <w:pStyle w:val="ListParagraph"/>
+        <w:numPr>
+          <w:ilvl w:val="2"/>
+          <w:numId w:val="9"/>
+        </w:numPr>
+        <w:ind w:left="1276"/>
+      </w:pPr>
+      <w:r>
+        <w:t>Does a JSON of the user’s new selections get returned?</w:t>
+      </w:r>
+    </w:p>
+    <w:p>
+      <w:pPr>
+        <w:pStyle w:val="ListParagraph"/>
+        <w:numPr>
+          <w:ilvl w:val="2"/>
+          <w:numId w:val="9"/>
+        </w:numPr>
+        <w:ind w:left="1276"/>
+      </w:pPr>
+      <w:r>
+        <w:t>Does a Success response be sent on successful edits?</w:t>
+      </w:r>
+    </w:p>
+    <w:p>
+      <w:pPr>
+        <w:pStyle w:val="ListParagraph"/>
+        <w:numPr>
+          <w:ilvl w:val="2"/>
+          <w:numId w:val="9"/>
+        </w:numPr>
+        <w:ind w:left="1276"/>
+      </w:pPr>
+      <w:r>
+        <w:t>Does a Failure/Unauthorised response be sent on unsuccessful edits?</w:t>
+      </w:r>
+    </w:p>
+    <w:p>
+      <w:pPr>
+        <w:pStyle w:val="ListParagraph"/>
+        <w:numPr>
+          <w:ilvl w:val="0"/>
+          <w:numId w:val="9"/>
+        </w:numPr>
+      </w:pPr>
+      <w:r>
+        <w:t xml:space="preserve">Connect to </w:t>
+      </w:r>
+      <w:r>
+        <w:rPr>
+          <w:b/>
+        </w:rPr>
+        <w:t>/rest-auth/logout/</w:t>
+      </w:r>
+      <w:r>
+        <w:t xml:space="preserve"> using </w:t>
+      </w:r>
+      <w:r>
+        <w:t>POST</w:t>
+      </w:r>
+      <w:r>
+        <w:t xml:space="preserve"> and the Authorisation token in the Http header.</w:t>
+      </w:r>
+    </w:p>
+    <w:p>
+      <w:pPr>
+        <w:pStyle w:val="ListParagraph"/>
+        <w:numPr>
+          <w:ilvl w:val="2"/>
+          <w:numId w:val="9"/>
+        </w:numPr>
+        <w:ind w:left="1276"/>
+      </w:pPr>
+      <w:r>
+        <w:t>Does the token get deleted from the Web site database?</w:t>
+      </w:r>
+    </w:p>
+    <w:p>
+      <w:pPr>
+        <w:pStyle w:val="ListParagraph"/>
+        <w:numPr>
+          <w:ilvl w:val="2"/>
+          <w:numId w:val="9"/>
+        </w:numPr>
+        <w:ind w:left="1276"/>
+      </w:pPr>
+      <w:r>
+        <w:t>Does a message get sent back to the Requesting device with the status?</w:t>
+      </w:r>
+    </w:p>
+    <w:p>
+      <w:pPr>
+        <w:pStyle w:val="ListParagraph"/>
+        <w:numPr>
+          <w:ilvl w:val="0"/>
+          <w:numId w:val="9"/>
+        </w:numPr>
+      </w:pPr>
+      <w:r>
+        <w:t xml:space="preserve">Repeat </w:t>
+      </w:r>
+      <w:r>
+        <w:t>the above tests using in</w:t>
+      </w:r>
+      <w:r>
+        <w:t>valid data.</w:t>
+      </w:r>
+    </w:p>
+    <w:p>
+      <w:pPr>
+        <w:pStyle w:val="ListParagraph"/>
+        <w:numPr>
+          <w:ilvl w:val="2"/>
+          <w:numId w:val="9"/>
+        </w:numPr>
+        <w:ind w:left="1276"/>
+      </w:pPr>
+      <w:r>
+        <w:t>Does the server notify of the failure?</w:t>
+      </w:r>
+    </w:p>
+    <w:p/>
+    <w:p>
+      <w:r>
+        <w:t>The Web service passed all the tests above. Sending requests with valid data got the expected response from the server (as listed above) a</w:t>
+      </w:r>
+      <w:r>
+        <w:t>nd using incorrect data or a token t</w:t>
+      </w:r>
+      <w:r>
+        <w:t>hat had been deleted previously resulted in the server responding with an error message that would be possible to check for in the Android application.</w:t>
+      </w:r>
+    </w:p>
+    <w:p/>
+    <w:p>
+      <w:r>
+        <w:t>The following page details screenshots of the above tests</w:t>
+      </w:r>
+    </w:p>
+    <w:p>
+      <w:pPr>
+        <w:jc w:val="center"/>
+        <w:rPr>
+          <w:b/>
+          <w:u w:val="single"/>
+        </w:rPr>
+      </w:pPr>
+      <w:r>
+        <w:br w:type="page"/>
+      </w:r>
+      <w:r>
+        <w:rPr>
+          <w:b/>
+          <w:color w:val="000000" w:themeColor="text1"/>
+          <w:u w:val="single"/>
+        </w:rPr>
+        <w:lastRenderedPageBreak/>
+        <w:t>Test 1: Login via /rest-auth/login.</w:t>
+      </w:r>
+    </w:p>
+    <w:p>
+      <w:pPr>
+        <w:jc w:val="center"/>
+      </w:pPr>
+      <w:r>
+        <w:rPr>
+          <w:noProof/>
+        </w:rPr>
+        <w:drawing>
+          <wp:inline distT="0" distB="0" distL="0" distR="0" wp14:anchorId="03477A7D" wp14:editId="5FFF2E19">
+            <wp:extent cx="4763465" cy="5031740"/>
+            <wp:effectExtent l="0" t="0" r="12065" b="0"/>
+            <wp:docPr id="11" name="Picture 11"/>
+            <wp:cNvGraphicFramePr>
+              <a:graphicFrameLocks xmlns:a="http://schemas.openxmlformats.org/drawingml/2006/main" noChangeAspect="1"/>
+            </wp:cNvGraphicFramePr>
+            <a:graphic xmlns:a="http://schemas.openxmlformats.org/drawingml/2006/main">
+              <a:graphicData uri="http://schemas.openxmlformats.org/drawingml/2006/picture">
+                <pic:pic xmlns:pic="http://schemas.openxmlformats.org/drawingml/2006/picture">
+                  <pic:nvPicPr>
+                    <pic:cNvPr id="11" name="Screen Shot 2016-06-08 at 19.15.29.png"/>
+                    <pic:cNvPicPr/>
+                  </pic:nvPicPr>
+                  <pic:blipFill>
+                    <a:blip r:embed="rId18">
+                      <a:extLst>
+                        <a:ext uri="{28A0092B-C50C-407E-A947-70E740481C1C}">
+                          <a14:useLocalDpi xmlns:a14="http://schemas.microsoft.com/office/drawing/2010/main" val="0"/>
+                        </a:ext>
+                      </a:extLst>
+                    </a:blip>
+                    <a:stretch>
+                      <a:fillRect/>
+                    </a:stretch>
+                  </pic:blipFill>
+                  <pic:spPr>
+                    <a:xfrm>
+                      <a:off x="0" y="0"/>
+                      <a:ext cx="4794096" cy="5064096"/>
+                    </a:xfrm>
+                    <a:prstGeom prst="rect">
+                      <a:avLst/>
+                    </a:prstGeom>
+                  </pic:spPr>
+                </pic:pic>
+              </a:graphicData>
+            </a:graphic>
+          </wp:inline>
+        </w:drawing>
+      </w:r>
+    </w:p>
+    <w:p/>
+    <w:p>
+      <w:pPr>
+        <w:rPr>
+          <w:color w:val="000000" w:themeColor="text1"/>
+        </w:rPr>
+      </w:pPr>
+      <w:r>
+        <w:rPr>
+          <w:color w:val="000000" w:themeColor="text1"/>
+        </w:rPr>
+        <w:t>The image above shows the web browsable api with the test account details prior to submitting. This method doesn’t support GET so there was already a response from the server saying that that method is not allowed.</w:t>
+      </w:r>
+    </w:p>
+    <w:p>
+      <w:pPr>
+        <w:jc w:val="center"/>
+        <w:rPr>
+          <w:color w:val="000000" w:themeColor="text1"/>
+        </w:rPr>
+      </w:pPr>
+      <w:r>
+        <w:rPr>
+          <w:noProof/>
+          <w:color w:val="000000" w:themeColor="text1"/>
+        </w:rPr>
+        <w:drawing>
+          <wp:inline distT="0" distB="0" distL="0" distR="0" wp14:anchorId="59727A52" wp14:editId="5E7634EA">
+            <wp:extent cx="4741210" cy="1590040"/>
+            <wp:effectExtent l="0" t="0" r="8890" b="10160"/>
+            <wp:docPr id="12" name="Picture 12"/>
+            <wp:cNvGraphicFramePr>
+              <a:graphicFrameLocks xmlns:a="http://schemas.openxmlformats.org/drawingml/2006/main" noChangeAspect="1"/>
+            </wp:cNvGraphicFramePr>
+            <a:graphic xmlns:a="http://schemas.openxmlformats.org/drawingml/2006/main">
+              <a:graphicData uri="http://schemas.openxmlformats.org/drawingml/2006/picture">
+                <pic:pic xmlns:pic="http://schemas.openxmlformats.org/drawingml/2006/picture">
+                  <pic:nvPicPr>
+                    <pic:cNvPr id="12" name="Screen Shot 2016-06-08 at 19.15.40.png"/>
+                    <pic:cNvPicPr/>
+                  </pic:nvPicPr>
+                  <pic:blipFill>
+                    <a:blip r:embed="rId19">
+                      <a:extLst>
+                        <a:ext uri="{28A0092B-C50C-407E-A947-70E740481C1C}">
+                          <a14:useLocalDpi xmlns:a14="http://schemas.microsoft.com/office/drawing/2010/main" val="0"/>
+                        </a:ext>
+                      </a:extLst>
+                    </a:blip>
+                    <a:stretch>
+                      <a:fillRect/>
+                    </a:stretch>
+                  </pic:blipFill>
+                  <pic:spPr>
+                    <a:xfrm>
+                      <a:off x="0" y="0"/>
+                      <a:ext cx="4788397" cy="1605865"/>
+                    </a:xfrm>
+                    <a:prstGeom prst="rect">
+                      <a:avLst/>
+                    </a:prstGeom>
+                  </pic:spPr>
+                </pic:pic>
+              </a:graphicData>
+            </a:graphic>
+          </wp:inline>
+        </w:drawing>
+      </w:r>
+    </w:p>
+    <w:p>
+      <w:pPr>
+        <w:rPr>
+          <w:color w:val="000000" w:themeColor="text1"/>
+        </w:rPr>
+      </w:pPr>
+      <w:r>
+        <w:rPr>
+          <w:color w:val="000000" w:themeColor="text1"/>
+        </w:rPr>
+        <w:t>This is the response for a successful call. The user’s token is sent in a simple JSON object with the key as the JSON string key. This is very simple for the Android application to get and save in the Shared preference file</w:t>
+      </w:r>
+    </w:p>
+    <w:p>
+      <w:pPr>
+        <w:rPr>
+          <w:color w:val="000000" w:themeColor="text1"/>
+        </w:rPr>
+      </w:pPr>
+      <w:r>
+        <w:rPr>
+          <w:color w:val="000000" w:themeColor="text1"/>
+        </w:rPr>
+        <w:br w:type="page"/>
+      </w:r>
+    </w:p>
+    <w:p>
+      <w:pPr>
+        <w:jc w:val="center"/>
+        <w:rPr>
+          <w:b/>
+          <w:color w:val="000000" w:themeColor="text1"/>
+        </w:rPr>
+      </w:pPr>
+      <w:r>
+        <w:rPr>
+          <w:b/>
+          <w:color w:val="000000" w:themeColor="text1"/>
+        </w:rPr>
+        <w:lastRenderedPageBreak/>
+        <w:t>Test 2: GET of Articles via /api/articles</w:t>
+      </w:r>
+    </w:p>
+    <w:p>
+      <w:pPr>
+        <w:rPr>
+          <w:color w:val="000000" w:themeColor="text1"/>
+        </w:rPr>
+      </w:pPr>
+      <w:r>
+        <w:rPr>
+          <w:noProof/>
+          <w:color w:val="000000" w:themeColor="text1"/>
+        </w:rPr>
+        <w:drawing>
+          <wp:inline distT="0" distB="0" distL="0" distR="0" wp14:anchorId="0814B9E8" wp14:editId="1FB1E82A">
+            <wp:extent cx="5727700" cy="4074160"/>
+            <wp:effectExtent l="0" t="0" r="12700" b="0"/>
+            <wp:docPr id="13" name="Picture 13"/>
+            <wp:cNvGraphicFramePr>
+              <a:graphicFrameLocks xmlns:a="http://schemas.openxmlformats.org/drawingml/2006/main" noChangeAspect="1"/>
+            </wp:cNvGraphicFramePr>
+            <a:graphic xmlns:a="http://schemas.openxmlformats.org/drawingml/2006/main">
+              <a:graphicData uri="http://schemas.openxmlformats.org/drawingml/2006/picture">
+                <pic:pic xmlns:pic="http://schemas.openxmlformats.org/drawingml/2006/picture">
+                  <pic:nvPicPr>
+                    <pic:cNvPr id="13" name="Screen Shot 2016-06-08 at 19.19.37.png"/>
+                    <pic:cNvPicPr/>
+                  </pic:nvPicPr>
+                  <pic:blipFill>
+                    <a:blip r:embed="rId20">
+                      <a:extLst>
+                        <a:ext uri="{28A0092B-C50C-407E-A947-70E740481C1C}">
+                          <a14:useLocalDpi xmlns:a14="http://schemas.microsoft.com/office/drawing/2010/main" val="0"/>
+                        </a:ext>
+                      </a:extLst>
+                    </a:blip>
+                    <a:stretch>
+                      <a:fillRect/>
+                    </a:stretch>
+                  </pic:blipFill>
+                  <pic:spPr>
+                    <a:xfrm>
+                      <a:off x="0" y="0"/>
+                      <a:ext cx="5727700" cy="4074160"/>
+                    </a:xfrm>
+                    <a:prstGeom prst="rect">
+                      <a:avLst/>
+                    </a:prstGeom>
+                  </pic:spPr>
+                </pic:pic>
+              </a:graphicData>
+            </a:graphic>
+          </wp:inline>
+        </w:drawing>
+      </w:r>
+    </w:p>
+    <w:p>
+      <w:pPr>
+        <w:rPr>
+          <w:color w:val="000000" w:themeColor="text1"/>
+        </w:rPr>
+      </w:pPr>
+    </w:p>
+    <w:p>
+      <w:pPr>
+        <w:rPr>
+          <w:color w:val="000000" w:themeColor="text1"/>
+        </w:rPr>
+      </w:pPr>
+      <w:r>
+        <w:rPr>
+          <w:color w:val="000000" w:themeColor="text1"/>
+        </w:rPr>
+        <w:t>The image above shows the successful call to the api/articles endpoing and the JSON array of article JSON objects returned. Again, this can be parsed by the Android application to get individual articles into the database. Also, note that the articles are returned in a sorted order, with the most recent first in the array.</w:t>
+      </w:r>
+    </w:p>
+    <w:p>
+      <w:pPr>
+        <w:rPr>
+          <w:color w:val="000000" w:themeColor="text1"/>
+        </w:rPr>
+      </w:pPr>
+    </w:p>
+    <w:p>
+      <w:pPr>
+        <w:rPr>
+          <w:color w:val="000000" w:themeColor="text1"/>
+        </w:rPr>
+      </w:pPr>
+      <w:r>
+        <w:rPr>
+          <w:color w:val="000000" w:themeColor="text1"/>
+        </w:rPr>
+        <w:br w:type="page"/>
+      </w:r>
+    </w:p>
+    <w:p>
+      <w:pPr>
+        <w:jc w:val="center"/>
+        <w:rPr>
+          <w:b/>
+          <w:color w:val="000000" w:themeColor="text1"/>
+        </w:rPr>
+      </w:pPr>
+      <w:r>
+        <w:rPr>
+          <w:b/>
+          <w:color w:val="000000" w:themeColor="text1"/>
+        </w:rPr>
+        <w:lastRenderedPageBreak/>
+        <w:t xml:space="preserve">Test 3: GET of User’s team </w:t>
+      </w:r>
+      <w:r>
+        <w:rPr>
+          <w:b/>
+          <w:color w:val="000000" w:themeColor="text1"/>
+        </w:rPr>
+        <w:t xml:space="preserve">via </w:t>
+      </w:r>
+      <w:r>
+        <w:rPr>
+          <w:b/>
+        </w:rPr>
+        <w:t>/api/user_team</w:t>
+      </w:r>
+    </w:p>
+    <w:p>
+      <w:pPr>
+        <w:jc w:val="center"/>
+        <w:rPr>
+          <w:color w:val="000000" w:themeColor="text1"/>
+        </w:rPr>
+      </w:pPr>
+      <w:r>
+        <w:rPr>
+          <w:noProof/>
+          <w:color w:val="000000" w:themeColor="text1"/>
+        </w:rPr>
+        <w:drawing>
+          <wp:inline distT="0" distB="0" distL="0" distR="0" wp14:anchorId="14274BA5" wp14:editId="543B4714">
+            <wp:extent cx="5359400" cy="5435600"/>
+            <wp:effectExtent l="0" t="0" r="0" b="0"/>
+            <wp:docPr id="14" name="Picture 14"/>
+            <wp:cNvGraphicFramePr>
+              <a:graphicFrameLocks xmlns:a="http://schemas.openxmlformats.org/drawingml/2006/main" noChangeAspect="1"/>
+            </wp:cNvGraphicFramePr>
+            <a:graphic xmlns:a="http://schemas.openxmlformats.org/drawingml/2006/main">
+              <a:graphicData uri="http://schemas.openxmlformats.org/drawingml/2006/picture">
+                <pic:pic xmlns:pic="http://schemas.openxmlformats.org/drawingml/2006/picture">
+                  <pic:nvPicPr>
+                    <pic:cNvPr id="14" name="Screen Shot 2016-06-08 at 19.22.21.png"/>
+                    <pic:cNvPicPr/>
+                  </pic:nvPicPr>
+                  <pic:blipFill>
+                    <a:blip r:embed="rId21">
+                      <a:extLst>
+                        <a:ext uri="{28A0092B-C50C-407E-A947-70E740481C1C}">
+                          <a14:useLocalDpi xmlns:a14="http://schemas.microsoft.com/office/drawing/2010/main" val="0"/>
+                        </a:ext>
+                      </a:extLst>
+                    </a:blip>
+                    <a:stretch>
+                      <a:fillRect/>
+                    </a:stretch>
+                  </pic:blipFill>
+                  <pic:spPr>
+                    <a:xfrm>
+                      <a:off x="0" y="0"/>
+                      <a:ext cx="5359400" cy="5435600"/>
+                    </a:xfrm>
+                    <a:prstGeom prst="rect">
+                      <a:avLst/>
+                    </a:prstGeom>
+                  </pic:spPr>
+                </pic:pic>
+              </a:graphicData>
+            </a:graphic>
+          </wp:inline>
+        </w:drawing>
+      </w:r>
+    </w:p>
+    <w:p>
+      <w:pPr>
+        <w:rPr>
+          <w:color w:val="000000" w:themeColor="text1"/>
+        </w:rPr>
+      </w:pPr>
+    </w:p>
+    <w:p>
+      <w:pPr>
+        <w:rPr>
+          <w:color w:val="000000" w:themeColor="text1"/>
+        </w:rPr>
+      </w:pPr>
+      <w:r>
+        <w:rPr>
+          <w:color w:val="000000" w:themeColor="text1"/>
+        </w:rPr>
+        <w:t xml:space="preserve">A successful response to the api/user_team </w:t>
+      </w:r>
+      <w:r>
+        <w:rPr>
+          <w:color w:val="000000" w:themeColor="text1"/>
+        </w:rPr>
+        <w:t>via an authenticated call. Again, a JSON array is returned with the user’s team name, and their player JSON array containing individual player objects for the Android Application to parse and save in the database.</w:t>
+      </w:r>
+    </w:p>
+    <w:p>
+      <w:pPr>
+        <w:rPr>
+          <w:color w:val="000000" w:themeColor="text1"/>
+        </w:rPr>
+      </w:pPr>
+    </w:p>
+    <w:p>
+      <w:pPr>
+        <w:rPr>
+          <w:b/>
+          <w:color w:val="000000" w:themeColor="text1"/>
+        </w:rPr>
+      </w:pPr>
+      <w:r>
+        <w:rPr>
+          <w:b/>
+          <w:color w:val="000000" w:themeColor="text1"/>
+        </w:rPr>
+        <w:br w:type="page"/>
+      </w:r>
+    </w:p>
+    <w:p>
+      <w:pPr>
+        <w:jc w:val="center"/>
+      </w:pPr>
+      <w:r>
+        <w:rPr>
+          <w:b/>
+          <w:color w:val="000000" w:themeColor="text1"/>
+        </w:rPr>
+        <w:lastRenderedPageBreak/>
+        <w:t>Test 4: GET of User’s</w:t>
+      </w:r>
+      <w:r>
+        <w:rPr>
+          <w:b/>
+          <w:color w:val="000000" w:themeColor="text1"/>
+        </w:rPr>
+        <w:t xml:space="preserve"> selected</w:t>
+      </w:r>
+      <w:r>
+        <w:rPr>
+          <w:b/>
+          <w:color w:val="000000" w:themeColor="text1"/>
+        </w:rPr>
+        <w:t xml:space="preserve"> team </w:t>
+      </w:r>
+      <w:r>
+        <w:rPr>
+          <w:b/>
+          <w:color w:val="000000" w:themeColor="text1"/>
+        </w:rPr>
+        <w:t xml:space="preserve">via </w:t>
+      </w:r>
+      <w:r>
+        <w:rPr>
+          <w:b/>
+        </w:rPr>
+        <w:t>/api/selected_team</w:t>
+      </w:r>
+    </w:p>
+    <w:p>
+      <w:pPr>
+        <w:jc w:val="center"/>
+        <w:rPr>
+          <w:color w:val="000000" w:themeColor="text1"/>
+        </w:rPr>
+      </w:pPr>
+      <w:r>
+        <w:rPr>
+          <w:noProof/>
+          <w:color w:val="000000" w:themeColor="text1"/>
+        </w:rPr>
+        <w:drawing>
+          <wp:inline distT="0" distB="0" distL="0" distR="0" wp14:anchorId="57CC9B20" wp14:editId="355BE566">
+            <wp:extent cx="5257800" cy="5486400"/>
+            <wp:effectExtent l="0" t="0" r="0" b="0"/>
+            <wp:docPr id="15" name="Picture 15"/>
+            <wp:cNvGraphicFramePr>
+              <a:graphicFrameLocks xmlns:a="http://schemas.openxmlformats.org/drawingml/2006/main" noChangeAspect="1"/>
+            </wp:cNvGraphicFramePr>
+            <a:graphic xmlns:a="http://schemas.openxmlformats.org/drawingml/2006/main">
+              <a:graphicData uri="http://schemas.openxmlformats.org/drawingml/2006/picture">
+                <pic:pic xmlns:pic="http://schemas.openxmlformats.org/drawingml/2006/picture">
+                  <pic:nvPicPr>
+                    <pic:cNvPr id="15" name="Screen Shot 2016-06-08 at 19.34.19.png"/>
+                    <pic:cNvPicPr/>
+                  </pic:nvPicPr>
+                  <pic:blipFill>
+                    <a:blip r:embed="rId22">
+                      <a:extLst>
+                        <a:ext uri="{28A0092B-C50C-407E-A947-70E740481C1C}">
+                          <a14:useLocalDpi xmlns:a14="http://schemas.microsoft.com/office/drawing/2010/main" val="0"/>
+                        </a:ext>
+                      </a:extLst>
+                    </a:blip>
+                    <a:stretch>
+                      <a:fillRect/>
+                    </a:stretch>
+                  </pic:blipFill>
+                  <pic:spPr>
+                    <a:xfrm>
+                      <a:off x="0" y="0"/>
+                      <a:ext cx="5257800" cy="5486400"/>
+                    </a:xfrm>
+                    <a:prstGeom prst="rect">
+                      <a:avLst/>
+                    </a:prstGeom>
+                  </pic:spPr>
+                </pic:pic>
+              </a:graphicData>
+            </a:graphic>
+          </wp:inline>
+        </w:drawing>
+      </w:r>
+    </w:p>
+    <w:p>
+      <w:pPr>
+        <w:rPr>
+          <w:color w:val="000000" w:themeColor="text1"/>
+        </w:rPr>
+      </w:pPr>
+    </w:p>
+    <w:p>
+      <w:pPr>
+        <w:rPr>
+          <w:color w:val="000000" w:themeColor="text1"/>
+        </w:rPr>
+      </w:pPr>
+      <w:r>
+        <w:rPr>
+          <w:color w:val="000000" w:themeColor="text1"/>
+        </w:rPr>
+        <w:t xml:space="preserve">The image above shows a successful call to the api/selected_team API endpoint. This returns a JSON array containing the </w:t>
+      </w:r>
+      <w:r>
+        <w:rPr>
+          <w:color w:val="000000" w:themeColor="text1"/>
+        </w:rPr>
+        <w:t>user’s selected team, the id of that selected team (needed for the PUT action), as well as the players and their positions.</w:t>
+      </w:r>
+    </w:p>
+    <w:p>
+      <w:pPr>
+        <w:rPr>
+          <w:color w:val="000000" w:themeColor="text1"/>
+        </w:rPr>
+      </w:pPr>
+      <w:r>
+        <w:rPr>
+          <w:color w:val="000000" w:themeColor="text1"/>
+        </w:rPr>
+        <w:br w:type="page"/>
+      </w:r>
+    </w:p>
+    <w:p>
+      <w:pPr>
+        <w:rPr>
+          <w:color w:val="000000" w:themeColor="text1"/>
+        </w:rPr>
+      </w:pPr>
+    </w:p>
+    <w:p>
+      <w:pPr>
+        <w:jc w:val="center"/>
+        <w:rPr>
+          <w:b/>
+        </w:rPr>
+      </w:pPr>
+      <w:r>
+        <w:rPr>
+          <w:b/>
+          <w:color w:val="000000" w:themeColor="text1"/>
+        </w:rPr>
+        <w:t xml:space="preserve">Test 5: </w:t>
+      </w:r>
+      <w:r>
+        <w:rPr>
+          <w:b/>
+          <w:color w:val="000000" w:themeColor="text1"/>
+        </w:rPr>
+        <w:t>PUT</w:t>
+      </w:r>
+      <w:r>
+        <w:rPr>
+          <w:b/>
+          <w:color w:val="000000" w:themeColor="text1"/>
+        </w:rPr>
+        <w:t xml:space="preserve"> of User’s </w:t>
+      </w:r>
+      <w:r>
+        <w:rPr>
+          <w:b/>
+          <w:color w:val="000000" w:themeColor="text1"/>
+        </w:rPr>
+        <w:t xml:space="preserve">selected </w:t>
+      </w:r>
+      <w:r>
+        <w:rPr>
+          <w:b/>
+          <w:color w:val="000000" w:themeColor="text1"/>
+        </w:rPr>
+        <w:t xml:space="preserve">team </w:t>
+      </w:r>
+      <w:r>
+        <w:rPr>
+          <w:b/>
+          <w:color w:val="000000" w:themeColor="text1"/>
+        </w:rPr>
+        <w:t xml:space="preserve">via </w:t>
+      </w:r>
+      <w:r>
+        <w:rPr>
+          <w:b/>
+        </w:rPr>
+        <w:t>/api/selected_team</w:t>
+      </w:r>
+      <w:r>
+        <w:rPr>
+          <w:b/>
+        </w:rPr>
+        <w:t>/:id</w:t>
+      </w:r>
+    </w:p>
+    <w:p>
+      <w:pPr>
+        <w:jc w:val="center"/>
+      </w:pPr>
+      <w:r>
+        <w:rPr>
+          <w:noProof/>
+        </w:rPr>
+        <w:drawing>
+          <wp:inline distT="0" distB="0" distL="0" distR="0" wp14:anchorId="1D523C92" wp14:editId="6AF623C8">
+            <wp:extent cx="5727700" cy="4696460"/>
+            <wp:effectExtent l="0" t="0" r="12700" b="2540"/>
+            <wp:docPr id="16" name="Picture 16"/>
+            <wp:cNvGraphicFramePr>
+              <a:graphicFrameLocks xmlns:a="http://schemas.openxmlformats.org/drawingml/2006/main" noChangeAspect="1"/>
+            </wp:cNvGraphicFramePr>
+            <a:graphic xmlns:a="http://schemas.openxmlformats.org/drawingml/2006/main">
+              <a:graphicData uri="http://schemas.openxmlformats.org/drawingml/2006/picture">
+                <pic:pic xmlns:pic="http://schemas.openxmlformats.org/drawingml/2006/picture">
+                  <pic:nvPicPr>
+                    <pic:cNvPr id="16" name="Screen Shot 2016-06-08 at 19.41.19.png"/>
+                    <pic:cNvPicPr/>
+                  </pic:nvPicPr>
+                  <pic:blipFill>
+                    <a:blip r:embed="rId23">
+                      <a:extLst>
+                        <a:ext uri="{28A0092B-C50C-407E-A947-70E740481C1C}">
+                          <a14:useLocalDpi xmlns:a14="http://schemas.microsoft.com/office/drawing/2010/main" val="0"/>
+                        </a:ext>
+                      </a:extLst>
+                    </a:blip>
+                    <a:stretch>
+                      <a:fillRect/>
+                    </a:stretch>
+                  </pic:blipFill>
+                  <pic:spPr>
+                    <a:xfrm>
+                      <a:off x="0" y="0"/>
+                      <a:ext cx="5727700" cy="4696460"/>
+                    </a:xfrm>
+                    <a:prstGeom prst="rect">
+                      <a:avLst/>
+                    </a:prstGeom>
+                  </pic:spPr>
+                </pic:pic>
+              </a:graphicData>
+            </a:graphic>
+          </wp:inline>
+        </w:drawing>
+      </w:r>
+    </w:p>
+    <w:p/>
+    <w:p>
+      <w:r>
+        <w:t xml:space="preserve">The image above is using Postman, but it shows the response from a successful call to the /api/selected_team/:id endpoint. This call was done immediately after Test 4 and was used to swap player 1 and player 2. </w:t>
+      </w:r>
+    </w:p>
+    <w:p/>
+    <w:p>
+      <w:r>
+        <w:t>As the response from the server is the new team list, this can be used to update the selection objects in the application to show the new selection order (or new players).</w:t>
+      </w:r>
+    </w:p>
+    <w:p>
+      <w:pPr>
+        <w:rPr>
+          <w:color w:val="000000" w:themeColor="text1"/>
+        </w:rPr>
+      </w:pPr>
+      <w:r>
+        <w:rPr>
+          <w:color w:val="000000" w:themeColor="text1"/>
+        </w:rPr>
+        <w:br w:type="page"/>
+      </w:r>
+    </w:p>
+    <w:p>
+      <w:pPr>
+        <w:jc w:val="center"/>
+        <w:rPr>
+          <w:color w:val="000000" w:themeColor="text1"/>
+        </w:rPr>
+      </w:pPr>
+    </w:p>
+    <w:p>
+      <w:pPr>
+        <w:jc w:val="center"/>
+      </w:pPr>
+      <w:r>
+        <w:rPr>
+          <w:b/>
+          <w:color w:val="000000" w:themeColor="text1"/>
+        </w:rPr>
+        <w:t xml:space="preserve">Test 6: </w:t>
+      </w:r>
+      <w:r>
+        <w:rPr>
+          <w:b/>
+          <w:color w:val="000000" w:themeColor="text1"/>
+        </w:rPr>
+        <w:t>POST</w:t>
+      </w:r>
+      <w:r>
+        <w:rPr>
+          <w:b/>
+          <w:color w:val="000000" w:themeColor="text1"/>
+        </w:rPr>
+        <w:t xml:space="preserve"> </w:t>
+      </w:r>
+      <w:r>
+        <w:rPr>
+          <w:b/>
+          <w:color w:val="000000" w:themeColor="text1"/>
+        </w:rPr>
+        <w:t>to delete user login token</w:t>
+      </w:r>
+      <w:r>
+        <w:rPr>
+          <w:b/>
+          <w:color w:val="000000" w:themeColor="text1"/>
+        </w:rPr>
+        <w:t xml:space="preserve"> </w:t>
+      </w:r>
+      <w:r>
+        <w:rPr>
+          <w:b/>
+          <w:color w:val="000000" w:themeColor="text1"/>
+        </w:rPr>
+        <w:t xml:space="preserve">via </w:t>
+      </w:r>
+      <w:r>
+        <w:rPr>
+          <w:b/>
+        </w:rPr>
+        <w:t>/rest-auth/logout</w:t>
+      </w:r>
+    </w:p>
+    <w:p>
+      <w:pPr>
+        <w:jc w:val="center"/>
+      </w:pPr>
+      <w:r>
+        <w:rPr>
+          <w:noProof/>
+        </w:rPr>
+        <w:drawing>
+          <wp:inline distT="0" distB="0" distL="0" distR="0" wp14:anchorId="4C9D1AE0" wp14:editId="330B7806">
+            <wp:extent cx="5979356" cy="2263140"/>
+            <wp:effectExtent l="0" t="0" r="0" b="0"/>
+            <wp:docPr id="17" name="Picture 17"/>
+            <wp:cNvGraphicFramePr>
+              <a:graphicFrameLocks xmlns:a="http://schemas.openxmlformats.org/drawingml/2006/main" noChangeAspect="1"/>
+            </wp:cNvGraphicFramePr>
+            <a:graphic xmlns:a="http://schemas.openxmlformats.org/drawingml/2006/main">
+              <a:graphicData uri="http://schemas.openxmlformats.org/drawingml/2006/picture">
+                <pic:pic xmlns:pic="http://schemas.openxmlformats.org/drawingml/2006/picture">
+                  <pic:nvPicPr>
+                    <pic:cNvPr id="17" name="Screen Shot 2016-06-08 at 19.46.36.png"/>
+                    <pic:cNvPicPr/>
+                  </pic:nvPicPr>
+                  <pic:blipFill>
+                    <a:blip r:embed="rId24">
+                      <a:extLst>
+                        <a:ext uri="{28A0092B-C50C-407E-A947-70E740481C1C}">
+                          <a14:useLocalDpi xmlns:a14="http://schemas.microsoft.com/office/drawing/2010/main" val="0"/>
+                        </a:ext>
+                      </a:extLst>
+                    </a:blip>
+                    <a:stretch>
+                      <a:fillRect/>
+                    </a:stretch>
+                  </pic:blipFill>
+                  <pic:spPr>
+                    <a:xfrm>
+                      <a:off x="0" y="0"/>
+                      <a:ext cx="5997760" cy="2270106"/>
+                    </a:xfrm>
+                    <a:prstGeom prst="rect">
+                      <a:avLst/>
+                    </a:prstGeom>
+                  </pic:spPr>
+                </pic:pic>
+              </a:graphicData>
+            </a:graphic>
+          </wp:inline>
+        </w:drawing>
+      </w:r>
+    </w:p>
+    <w:p>
+      <w:r>
+        <w:t>This is the success response from the logout call to the web service. It shows</w:t>
+      </w:r>
+      <w:r>
+        <w:t xml:space="preserve"> the </w:t>
+      </w:r>
+      <w:r>
+        <w:t>user was successfully logged out. In the Android application this can be used to determine whether to delete user data or not or to prompt the user to try and log out the user again.</w:t>
+      </w:r>
+    </w:p>
+    <w:p>
+      <w:pPr>
+        <w:jc w:val="center"/>
+        <w:rPr>
+          <w:color w:val="000000" w:themeColor="text1"/>
+        </w:rPr>
+      </w:pPr>
+    </w:p>
+    <w:p>
+      <w:pPr>
+        <w:jc w:val="center"/>
+        <w:rPr>
+          <w:color w:val="000000" w:themeColor="text1"/>
+        </w:rPr>
+      </w:pPr>
+      <w:r>
+        <w:rPr>
+          <w:noProof/>
+          <w:color w:val="000000" w:themeColor="text1"/>
+        </w:rPr>
+        <w:drawing>
+          <wp:inline distT="0" distB="0" distL="0" distR="0" wp14:anchorId="41484E01" wp14:editId="48B1E397">
+            <wp:extent cx="5726774" cy="1651635"/>
+            <wp:effectExtent l="0" t="0" r="0" b="0"/>
+            <wp:docPr id="18" name="Picture 18"/>
+            <wp:cNvGraphicFramePr>
+              <a:graphicFrameLocks xmlns:a="http://schemas.openxmlformats.org/drawingml/2006/main" noChangeAspect="1"/>
+            </wp:cNvGraphicFramePr>
+            <a:graphic xmlns:a="http://schemas.openxmlformats.org/drawingml/2006/main">
+              <a:graphicData uri="http://schemas.openxmlformats.org/drawingml/2006/picture">
+                <pic:pic xmlns:pic="http://schemas.openxmlformats.org/drawingml/2006/picture">
+                  <pic:nvPicPr>
+                    <pic:cNvPr id="18" name="Screen Shot 2016-06-08 at 19.49.04.png"/>
+                    <pic:cNvPicPr/>
+                  </pic:nvPicPr>
+                  <pic:blipFill>
+                    <a:blip r:embed="rId25">
+                      <a:extLst>
+                        <a:ext uri="{28A0092B-C50C-407E-A947-70E740481C1C}">
+                          <a14:useLocalDpi xmlns:a14="http://schemas.microsoft.com/office/drawing/2010/main" val="0"/>
+                        </a:ext>
+                      </a:extLst>
+                    </a:blip>
+                    <a:stretch>
+                      <a:fillRect/>
+                    </a:stretch>
+                  </pic:blipFill>
+                  <pic:spPr>
+                    <a:xfrm>
+                      <a:off x="0" y="0"/>
+                      <a:ext cx="5726774" cy="1651635"/>
+                    </a:xfrm>
+                    <a:prstGeom prst="rect">
+                      <a:avLst/>
+                    </a:prstGeom>
+                  </pic:spPr>
+                </pic:pic>
+              </a:graphicData>
+            </a:graphic>
+          </wp:inline>
+        </w:drawing>
+      </w:r>
+    </w:p>
+    <w:p>
+      <w:pPr>
+        <w:rPr>
+          <w:color w:val="000000" w:themeColor="text1"/>
+        </w:rPr>
+      </w:pPr>
+      <w:r>
+        <w:rPr>
+          <w:color w:val="000000" w:themeColor="text1"/>
+        </w:rPr>
+        <w:t>This image shows that the user ulternate no longer has a token (this is a view from the admin console).</w:t>
+      </w:r>
+    </w:p>
+    <w:p>
+      <w:pPr>
+        <w:rPr>
+          <w:color w:val="000000" w:themeColor="text1"/>
+        </w:rPr>
+      </w:pPr>
+    </w:p>
+    <w:p>
+      <w:pPr>
+        <w:rPr>
+          <w:color w:val="000000" w:themeColor="text1"/>
+        </w:rPr>
+      </w:pPr>
+      <w:r>
+        <w:rPr>
+          <w:color w:val="000000" w:themeColor="text1"/>
+        </w:rPr>
+        <w:br w:type="page"/>
+      </w:r>
+    </w:p>
+    <w:p>
+      <w:pPr>
+        <w:jc w:val="center"/>
+        <w:rPr>
+          <w:b/>
+          <w:color w:val="000000" w:themeColor="text1"/>
+        </w:rPr>
+      </w:pPr>
+      <w:r>
+        <w:rPr>
+          <w:b/>
+          <w:color w:val="000000" w:themeColor="text1"/>
+        </w:rPr>
+        <w:lastRenderedPageBreak/>
+        <w:t>Test 7: Testing error response</w:t>
+      </w:r>
+    </w:p>
+    <w:p>
+      <w:pPr>
+        <w:jc w:val="center"/>
+        <w:rPr>
+          <w:color w:val="000000" w:themeColor="text1"/>
+        </w:rPr>
+      </w:pPr>
+    </w:p>
+    <w:p>
+      <w:pPr>
+        <w:rPr>
+          <w:color w:val="000000" w:themeColor="text1"/>
+        </w:rPr>
+      </w:pPr>
+      <w:r>
+        <w:rPr>
+          <w:noProof/>
+          <w:color w:val="000000" w:themeColor="text1"/>
+        </w:rPr>
+        <w:drawing>
+          <wp:inline distT="0" distB="0" distL="0" distR="0" wp14:anchorId="3FC87C3D" wp14:editId="0BB174D9">
+            <wp:extent cx="5727700" cy="2757170"/>
+            <wp:effectExtent l="0" t="0" r="12700" b="11430"/>
+            <wp:docPr id="19" name="Picture 19"/>
+            <wp:cNvGraphicFramePr>
+              <a:graphicFrameLocks xmlns:a="http://schemas.openxmlformats.org/drawingml/2006/main" noChangeAspect="1"/>
+            </wp:cNvGraphicFramePr>
+            <a:graphic xmlns:a="http://schemas.openxmlformats.org/drawingml/2006/main">
+              <a:graphicData uri="http://schemas.openxmlformats.org/drawingml/2006/picture">
+                <pic:pic xmlns:pic="http://schemas.openxmlformats.org/drawingml/2006/picture">
+                  <pic:nvPicPr>
+                    <pic:cNvPr id="19" name="Screen Shot 2016-06-08 at 20.20.41.png"/>
+                    <pic:cNvPicPr/>
+                  </pic:nvPicPr>
+                  <pic:blipFill>
+                    <a:blip r:embed="rId26">
+                      <a:extLst>
+                        <a:ext uri="{28A0092B-C50C-407E-A947-70E740481C1C}">
+                          <a14:useLocalDpi xmlns:a14="http://schemas.microsoft.com/office/drawing/2010/main" val="0"/>
+                        </a:ext>
+                      </a:extLst>
+                    </a:blip>
+                    <a:stretch>
+                      <a:fillRect/>
+                    </a:stretch>
+                  </pic:blipFill>
+                  <pic:spPr>
+                    <a:xfrm>
+                      <a:off x="0" y="0"/>
+                      <a:ext cx="5727700" cy="2757170"/>
+                    </a:xfrm>
+                    <a:prstGeom prst="rect">
+                      <a:avLst/>
+                    </a:prstGeom>
+                  </pic:spPr>
+                </pic:pic>
+              </a:graphicData>
+            </a:graphic>
+          </wp:inline>
+        </w:drawing>
+      </w:r>
+    </w:p>
+    <w:p>
+      <w:pPr>
+        <w:rPr>
+          <w:color w:val="000000" w:themeColor="text1"/>
+        </w:rPr>
+      </w:pPr>
+      <w:r>
+        <w:rPr>
+          <w:color w:val="000000" w:themeColor="text1"/>
+        </w:rPr>
+        <w:t>This image shows what response is sent when an invalid token is used</w:t>
+      </w:r>
+      <w:r>
+        <w:rPr>
+          <w:color w:val="000000" w:themeColor="text1"/>
+        </w:rPr>
+        <w:t>.</w:t>
+      </w:r>
+    </w:p>
+    <w:p>
+      <w:pPr>
+        <w:rPr>
+          <w:color w:val="000000" w:themeColor="text1"/>
+        </w:rPr>
+      </w:pPr>
+    </w:p>
+    <w:p>
+      <w:pPr>
+        <w:rPr>
+          <w:color w:val="000000" w:themeColor="text1"/>
+        </w:rPr>
+      </w:pPr>
+      <w:r>
+        <w:rPr>
+          <w:noProof/>
+          <w:color w:val="000000" w:themeColor="text1"/>
+        </w:rPr>
+        <w:drawing>
+          <wp:inline distT="0" distB="0" distL="0" distR="0" wp14:anchorId="01DFEC6D" wp14:editId="73B14FC3">
+            <wp:extent cx="5727700" cy="3151505"/>
+            <wp:effectExtent l="0" t="0" r="12700" b="0"/>
+            <wp:docPr id="20" name="Picture 20"/>
+            <wp:cNvGraphicFramePr>
+              <a:graphicFrameLocks xmlns:a="http://schemas.openxmlformats.org/drawingml/2006/main" noChangeAspect="1"/>
+            </wp:cNvGraphicFramePr>
+            <a:graphic xmlns:a="http://schemas.openxmlformats.org/drawingml/2006/main">
+              <a:graphicData uri="http://schemas.openxmlformats.org/drawingml/2006/picture">
+                <pic:pic xmlns:pic="http://schemas.openxmlformats.org/drawingml/2006/picture">
+                  <pic:nvPicPr>
+                    <pic:cNvPr id="20" name="Screen Shot 2016-06-08 at 20.22.27.png"/>
+                    <pic:cNvPicPr/>
+                  </pic:nvPicPr>
+                  <pic:blipFill>
+                    <a:blip r:embed="rId27">
+                      <a:extLst>
+                        <a:ext uri="{28A0092B-C50C-407E-A947-70E740481C1C}">
+                          <a14:useLocalDpi xmlns:a14="http://schemas.microsoft.com/office/drawing/2010/main" val="0"/>
+                        </a:ext>
+                      </a:extLst>
+                    </a:blip>
+                    <a:stretch>
+                      <a:fillRect/>
+                    </a:stretch>
+                  </pic:blipFill>
+                  <pic:spPr>
+                    <a:xfrm>
+                      <a:off x="0" y="0"/>
+                      <a:ext cx="5727700" cy="3151505"/>
+                    </a:xfrm>
+                    <a:prstGeom prst="rect">
+                      <a:avLst/>
+                    </a:prstGeom>
+                  </pic:spPr>
+                </pic:pic>
+              </a:graphicData>
+            </a:graphic>
+          </wp:inline>
+        </w:drawing>
+      </w:r>
+    </w:p>
+    <w:p>
+      <w:pPr>
+        <w:rPr>
+          <w:color w:val="000000" w:themeColor="text1"/>
+        </w:rPr>
+      </w:pPr>
+      <w:r>
+        <w:rPr>
+          <w:noProof/>
+          <w:color w:val="000000" w:themeColor="text1"/>
+        </w:rPr>
+        <w:drawing>
+          <wp:inline distT="0" distB="0" distL="0" distR="0" wp14:anchorId="258CD102" wp14:editId="2CDD6C44">
+            <wp:extent cx="2235200" cy="571500"/>
+            <wp:effectExtent l="0" t="0" r="0" b="12700"/>
+            <wp:docPr id="21" name="Picture 21"/>
+            <wp:cNvGraphicFramePr>
+              <a:graphicFrameLocks xmlns:a="http://schemas.openxmlformats.org/drawingml/2006/main" noChangeAspect="1"/>
+            </wp:cNvGraphicFramePr>
+            <a:graphic xmlns:a="http://schemas.openxmlformats.org/drawingml/2006/main">
+              <a:graphicData uri="http://schemas.openxmlformats.org/drawingml/2006/picture">
+                <pic:pic xmlns:pic="http://schemas.openxmlformats.org/drawingml/2006/picture">
+                  <pic:nvPicPr>
+                    <pic:cNvPr id="21" name="Screen Shot 2016-06-08 at 20.24.21.png"/>
+                    <pic:cNvPicPr/>
+                  </pic:nvPicPr>
+                  <pic:blipFill>
+                    <a:blip r:embed="rId28">
+                      <a:extLst>
+                        <a:ext uri="{28A0092B-C50C-407E-A947-70E740481C1C}">
+                          <a14:useLocalDpi xmlns:a14="http://schemas.microsoft.com/office/drawing/2010/main" val="0"/>
+                        </a:ext>
+                      </a:extLst>
+                    </a:blip>
+                    <a:stretch>
+                      <a:fillRect/>
+                    </a:stretch>
+                  </pic:blipFill>
+                  <pic:spPr>
+                    <a:xfrm>
+                      <a:off x="0" y="0"/>
+                      <a:ext cx="2235200" cy="571500"/>
+                    </a:xfrm>
+                    <a:prstGeom prst="rect">
+                      <a:avLst/>
+                    </a:prstGeom>
+                  </pic:spPr>
+                </pic:pic>
+              </a:graphicData>
+            </a:graphic>
+          </wp:inline>
+        </w:drawing>
+      </w:r>
+    </w:p>
+    <w:p>
+      <w:pPr>
+        <w:rPr>
+          <w:color w:val="000000" w:themeColor="text1"/>
+        </w:rPr>
+      </w:pPr>
+    </w:p>
+    <w:p>
+      <w:pPr>
+        <w:rPr>
+          <w:color w:val="000000" w:themeColor="text1"/>
+        </w:rPr>
+      </w:pPr>
+      <w:r>
+        <w:rPr>
+          <w:color w:val="000000" w:themeColor="text1"/>
+        </w:rPr>
+        <w:t xml:space="preserve">A call to rest-auth/login with invalid user details will </w:t>
+      </w:r>
+      <w:r>
+        <w:rPr>
+          <w:color w:val="000000" w:themeColor="text1"/>
+        </w:rPr>
+        <w:t>return an error message and HTTP status code 400 Bad Request.</w:t>
+      </w:r>
+    </w:p>
+    <w:p/>
+    <w:p>
+      <w:pPr>
+        <w:pStyle w:val="Heading4"/>
+        <w:rPr>
+          <w:b/>
+          <w:color w:val="000000" w:themeColor="text1"/>
+        </w:rPr>
+      </w:pPr>
+      <w:r>
+        <w:rPr>
+          <w:b/>
+          <w:color w:val="000000" w:themeColor="text1"/>
+        </w:rPr>
+        <w:t>4.1 Android Application</w:t>
+      </w:r>
+      <w:r>
+        <w:rPr>
+          <w:b/>
+          <w:color w:val="000000" w:themeColor="text1"/>
+        </w:rPr>
+        <w:t>:</w:t>
+      </w:r>
+    </w:p>
+    <w:p>
+      <w:pPr>
+        <w:rPr>
+          <w:color w:val="000000" w:themeColor="text1"/>
+        </w:rPr>
+      </w:pPr>
+    </w:p>
+    <w:p>
+      <w:pPr>
+        <w:rPr>
+          <w:color w:val="000000" w:themeColor="text1"/>
+        </w:rPr>
+      </w:pPr>
+      <w:r>
+        <w:rPr>
+          <w:color w:val="000000" w:themeColor="text1"/>
+        </w:rPr>
+        <w:t xml:space="preserve">Two types of testing </w:t>
+      </w:r>
+      <w:r>
+        <w:rPr>
+          <w:color w:val="000000" w:themeColor="text1"/>
+        </w:rPr>
+        <w:t>were</w:t>
+      </w:r>
+      <w:r>
+        <w:rPr>
+          <w:color w:val="000000" w:themeColor="text1"/>
+        </w:rPr>
+        <w:t xml:space="preserve"> completed on the Android application throughout all stages of the project.</w:t>
+      </w:r>
+    </w:p>
+    <w:p>
+      <w:pPr>
+        <w:rPr>
+          <w:color w:val="000000" w:themeColor="text1"/>
+        </w:rPr>
+      </w:pPr>
+      <w:r>
+        <w:rPr>
+          <w:color w:val="000000" w:themeColor="text1"/>
+        </w:rPr>
+        <w:lastRenderedPageBreak/>
+        <w:t>These were:</w:t>
+      </w:r>
+    </w:p>
+    <w:p>
+      <w:pPr>
+        <w:rPr>
+          <w:color w:val="000000" w:themeColor="text1"/>
+        </w:rPr>
+      </w:pPr>
+    </w:p>
+    <w:p>
+      <w:pPr>
+        <w:pStyle w:val="ListParagraph"/>
+        <w:numPr>
+          <w:ilvl w:val="0"/>
+          <w:numId w:val="10"/>
+        </w:numPr>
+        <w:rPr>
+          <w:color w:val="000000" w:themeColor="text1"/>
+        </w:rPr>
+      </w:pPr>
+      <w:r>
+        <w:rPr>
+          <w:color w:val="000000" w:themeColor="text1"/>
+        </w:rPr>
+        <w:t>Debugging using log messages before and after method calls.</w:t>
+      </w:r>
+    </w:p>
+    <w:p>
+      <w:pPr>
+        <w:pStyle w:val="ListParagraph"/>
+        <w:numPr>
+          <w:ilvl w:val="0"/>
+          <w:numId w:val="10"/>
+        </w:numPr>
+        <w:rPr>
+          <w:color w:val="000000" w:themeColor="text1"/>
+        </w:rPr>
+      </w:pPr>
+      <w:r>
+        <w:rPr>
+          <w:color w:val="000000" w:themeColor="text1"/>
+        </w:rPr>
+        <w:t>Monkey tests: Stress testing the application using an automated testing</w:t>
+      </w:r>
+      <w:r>
+        <w:rPr>
+          <w:color w:val="000000" w:themeColor="text1"/>
+        </w:rPr>
+        <w:t xml:space="preserve"> system built into Android studio.</w:t>
+      </w:r>
+    </w:p>
+    <w:p>
+      <w:pPr>
+        <w:rPr>
+          <w:color w:val="000000" w:themeColor="text1"/>
+        </w:rPr>
+      </w:pPr>
+    </w:p>
+    <w:p>
+      <w:pPr>
+        <w:rPr>
+          <w:color w:val="000000" w:themeColor="text1"/>
+        </w:rPr>
+      </w:pPr>
+      <w:r>
+        <w:rPr>
+          <w:color w:val="000000" w:themeColor="text1"/>
+        </w:rPr>
+        <w:t>Stage 1 was a continuous testing process and involved setting log messages around critical activities to determine whether they were performing as expected.</w:t>
+      </w:r>
+    </w:p>
+    <w:p>
+      <w:pPr>
+        <w:rPr>
+          <w:color w:val="000000" w:themeColor="text1"/>
+        </w:rPr>
+      </w:pPr>
+    </w:p>
+    <w:p>
+      <w:pPr>
+        <w:rPr>
+          <w:color w:val="000000" w:themeColor="text1"/>
+        </w:rPr>
+      </w:pPr>
+      <w:r>
+        <w:rPr>
+          <w:color w:val="000000" w:themeColor="text1"/>
+        </w:rPr>
+        <w:t>Stage 2 was used close to the end of the project to test the application for any memory issues and stress test the application for extreme events.</w:t>
+      </w:r>
+    </w:p>
+    <w:p>
+      <w:pPr>
+        <w:rPr>
+          <w:color w:val="000000" w:themeColor="text1"/>
+        </w:rPr>
+      </w:pPr>
+    </w:p>
+    <w:p>
+      <w:pPr>
+        <w:rPr>
+          <w:color w:val="000000" w:themeColor="text1"/>
+        </w:rPr>
+      </w:pPr>
+      <w:r>
+        <w:rPr>
+          <w:color w:val="000000" w:themeColor="text1"/>
+        </w:rPr>
+        <w:t>Outside of these formal testing regimes I also proactively wrapped my code in try/catch blocks to minimise the occurrence of exceptions such as null pointer exceptions, unsupported character encodings (URL encoding), JSON parsing exceptions and other exceptions that arise from trying to handle HttpUrlConnection responses.</w:t>
+      </w:r>
+    </w:p>
+    <w:p>
+      <w:pPr>
+        <w:rPr>
+          <w:color w:val="000000" w:themeColor="text1"/>
+        </w:rPr>
+      </w:pPr>
+    </w:p>
+    <w:p>
+      <w:pPr>
+        <w:rPr>
+          <w:color w:val="000000" w:themeColor="text1"/>
+        </w:rPr>
+      </w:pPr>
+      <w:r>
+        <w:rPr>
+          <w:color w:val="000000" w:themeColor="text1"/>
+        </w:rPr>
+        <w:t xml:space="preserve">I’ve included some screenshots </w:t>
+      </w:r>
+      <w:r>
+        <w:rPr>
+          <w:color w:val="000000" w:themeColor="text1"/>
+        </w:rPr>
+        <w:t xml:space="preserve">below </w:t>
+      </w:r>
+      <w:r>
+        <w:rPr>
+          <w:color w:val="000000" w:themeColor="text1"/>
+        </w:rPr>
+        <w:t xml:space="preserve">of </w:t>
+      </w:r>
+      <w:r>
+        <w:rPr>
+          <w:color w:val="000000" w:themeColor="text1"/>
+        </w:rPr>
+        <w:t xml:space="preserve">the results of these </w:t>
+      </w:r>
+      <w:r>
+        <w:rPr>
+          <w:color w:val="000000" w:themeColor="text1"/>
+        </w:rPr>
+        <w:t>various tests</w:t>
+      </w:r>
+      <w:r>
+        <w:rPr>
+          <w:color w:val="000000" w:themeColor="text1"/>
+        </w:rPr>
+        <w:t xml:space="preserve"> performed</w:t>
+      </w:r>
+      <w:r>
+        <w:rPr>
+          <w:color w:val="000000" w:themeColor="text1"/>
+        </w:rPr>
+        <w:t xml:space="preserve"> within Android studio</w:t>
+      </w:r>
+      <w:r>
+        <w:rPr>
+          <w:color w:val="000000" w:themeColor="text1"/>
+        </w:rPr>
+        <w:t>.</w:t>
       </w:r>
       <w:bookmarkStart w:id="0" w:name="_GoBack"/>
       <w:bookmarkEnd w:id="0"/>
-      <w:r>
-        <w:rPr>
-          <w:color w:val="000000" w:themeColor="text1"/>
-        </w:rPr>
-        <w:t>goals,</w:t>
-      </w:r>
-      <w:r>
-        <w:rPr>
-          <w:color w:val="000000" w:themeColor="text1"/>
-        </w:rPr>
-        <w:t xml:space="preserve"> the KFL application shall connect to the API endpoints defined in the Web Service and provide a clean UI for user interaction with the application functions.</w:t>
-      </w:r>
-    </w:p>
-    <w:p>
-      <w:pPr>
-        <w:rPr>
-          <w:color w:val="000000" w:themeColor="text1"/>
-        </w:rPr>
-      </w:pPr>
-    </w:p>
-    <w:p>
-      <w:pPr>
-        <w:rPr>
-          <w:color w:val="000000" w:themeColor="text1"/>
-        </w:rPr>
-      </w:pPr>
     </w:p>
     <w:sectPr>
-      <w:footerReference w:type="even" r:id="rId13"/>
-      <w:footerReference w:type="default" r:id="rId14"/>
+      <w:footerReference w:type="even" r:id="rId29"/>
+      <w:footerReference w:type="default" r:id="rId30"/>
       <w:pgSz w:w="11900" w:h="16840"/>
       <w:pgMar w:top="1440" w:right="1440" w:bottom="1440" w:left="1440" w:header="708" w:footer="708" w:gutter="0"/>
       <w:cols w:space="708"/>
@@ -1230,7 +4351,7 @@
         <w:rStyle w:val="PageNumber"/>
         <w:noProof/>
       </w:rPr>
-      <w:t>1</w:t>
+      <w:t>17</w:t>
     </w:r>
     <w:r>
       <w:rPr>
@@ -1386,6 +4507,98 @@
     </w:lvl>
   </w:abstractNum>
   <w:abstractNum w:abstractNumId="1">
+    <w:nsid w:val="08F838E5"/>
+    <w:multiLevelType w:val="hybridMultilevel"/>
+    <w:tmpl w:val="ADD2E4D6"/>
+    <w:lvl w:ilvl="0" w:tplc="0409000F">
+      <w:start w:val="1"/>
+      <w:numFmt w:val="decimal"/>
+      <w:lvlText w:val="%1."/>
+      <w:lvlJc w:val="left"/>
+      <w:pPr>
+        <w:ind w:left="720" w:hanging="360"/>
+      </w:pPr>
+    </w:lvl>
+    <w:lvl w:ilvl="1" w:tplc="0409000F">
+      <w:start w:val="1"/>
+      <w:numFmt w:val="decimal"/>
+      <w:lvlText w:val="%2."/>
+      <w:lvlJc w:val="left"/>
+      <w:pPr>
+        <w:ind w:left="720" w:hanging="360"/>
+      </w:pPr>
+      <w:rPr>
+        <w:rFonts w:hint="default"/>
+      </w:rPr>
+    </w:lvl>
+    <w:lvl w:ilvl="2" w:tplc="04090001">
+      <w:start w:val="1"/>
+      <w:numFmt w:val="bullet"/>
+      <w:lvlText w:val=""/>
+      <w:lvlJc w:val="left"/>
+      <w:pPr>
+        <w:ind w:left="720" w:hanging="360"/>
+      </w:pPr>
+      <w:rPr>
+        <w:rFonts w:ascii="Symbol" w:hAnsi="Symbol" w:hint="default"/>
+      </w:rPr>
+    </w:lvl>
+    <w:lvl w:ilvl="3" w:tplc="0409000F">
+      <w:start w:val="1"/>
+      <w:numFmt w:val="decimal"/>
+      <w:lvlText w:val="%4."/>
+      <w:lvlJc w:val="left"/>
+      <w:pPr>
+        <w:ind w:left="2880" w:hanging="360"/>
+      </w:pPr>
+    </w:lvl>
+    <w:lvl w:ilvl="4" w:tplc="04090019" w:tentative="1">
+      <w:start w:val="1"/>
+      <w:numFmt w:val="lowerLetter"/>
+      <w:lvlText w:val="%5."/>
+      <w:lvlJc w:val="left"/>
+      <w:pPr>
+        <w:ind w:left="3600" w:hanging="360"/>
+      </w:pPr>
+    </w:lvl>
+    <w:lvl w:ilvl="5" w:tplc="0409001B" w:tentative="1">
+      <w:start w:val="1"/>
+      <w:numFmt w:val="lowerRoman"/>
+      <w:lvlText w:val="%6."/>
+      <w:lvlJc w:val="right"/>
+      <w:pPr>
+        <w:ind w:left="4320" w:hanging="180"/>
+      </w:pPr>
+    </w:lvl>
+    <w:lvl w:ilvl="6" w:tplc="0409000F" w:tentative="1">
+      <w:start w:val="1"/>
+      <w:numFmt w:val="decimal"/>
+      <w:lvlText w:val="%7."/>
+      <w:lvlJc w:val="left"/>
+      <w:pPr>
+        <w:ind w:left="5040" w:hanging="360"/>
+      </w:pPr>
+    </w:lvl>
+    <w:lvl w:ilvl="7" w:tplc="04090019" w:tentative="1">
+      <w:start w:val="1"/>
+      <w:numFmt w:val="lowerLetter"/>
+      <w:lvlText w:val="%8."/>
+      <w:lvlJc w:val="left"/>
+      <w:pPr>
+        <w:ind w:left="5760" w:hanging="360"/>
+      </w:pPr>
+    </w:lvl>
+    <w:lvl w:ilvl="8" w:tplc="0409001B" w:tentative="1">
+      <w:start w:val="1"/>
+      <w:numFmt w:val="lowerRoman"/>
+      <w:lvlText w:val="%9."/>
+      <w:lvlJc w:val="right"/>
+      <w:pPr>
+        <w:ind w:left="6480" w:hanging="180"/>
+      </w:pPr>
+    </w:lvl>
+  </w:abstractNum>
+  <w:abstractNum w:abstractNumId="2">
     <w:nsid w:val="120331FF"/>
     <w:multiLevelType w:val="hybridMultilevel"/>
     <w:tmpl w:val="A34C2D4E"/>
@@ -1498,7 +4711,233 @@
       </w:rPr>
     </w:lvl>
   </w:abstractNum>
-  <w:abstractNum w:abstractNumId="2">
+  <w:abstractNum w:abstractNumId="3">
+    <w:nsid w:val="26AC5475"/>
+    <w:multiLevelType w:val="hybridMultilevel"/>
+    <w:tmpl w:val="B69C0576"/>
+    <w:lvl w:ilvl="0" w:tplc="04090001">
+      <w:start w:val="1"/>
+      <w:numFmt w:val="bullet"/>
+      <w:lvlText w:val=""/>
+      <w:lvlJc w:val="left"/>
+      <w:pPr>
+        <w:ind w:left="720" w:hanging="360"/>
+      </w:pPr>
+      <w:rPr>
+        <w:rFonts w:ascii="Symbol" w:hAnsi="Symbol" w:hint="default"/>
+      </w:rPr>
+    </w:lvl>
+    <w:lvl w:ilvl="1" w:tplc="04090003" w:tentative="1">
+      <w:start w:val="1"/>
+      <w:numFmt w:val="bullet"/>
+      <w:lvlText w:val="o"/>
+      <w:lvlJc w:val="left"/>
+      <w:pPr>
+        <w:ind w:left="1440" w:hanging="360"/>
+      </w:pPr>
+      <w:rPr>
+        <w:rFonts w:ascii="Courier New" w:hAnsi="Courier New" w:cs="Courier New" w:hint="default"/>
+      </w:rPr>
+    </w:lvl>
+    <w:lvl w:ilvl="2" w:tplc="04090005" w:tentative="1">
+      <w:start w:val="1"/>
+      <w:numFmt w:val="bullet"/>
+      <w:lvlText w:val=""/>
+      <w:lvlJc w:val="left"/>
+      <w:pPr>
+        <w:ind w:left="2160" w:hanging="360"/>
+      </w:pPr>
+      <w:rPr>
+        <w:rFonts w:ascii="Wingdings" w:hAnsi="Wingdings" w:hint="default"/>
+      </w:rPr>
+    </w:lvl>
+    <w:lvl w:ilvl="3" w:tplc="04090001" w:tentative="1">
+      <w:start w:val="1"/>
+      <w:numFmt w:val="bullet"/>
+      <w:lvlText w:val=""/>
+      <w:lvlJc w:val="left"/>
+      <w:pPr>
+        <w:ind w:left="2880" w:hanging="360"/>
+      </w:pPr>
+      <w:rPr>
+        <w:rFonts w:ascii="Symbol" w:hAnsi="Symbol" w:hint="default"/>
+      </w:rPr>
+    </w:lvl>
+    <w:lvl w:ilvl="4" w:tplc="04090003" w:tentative="1">
+      <w:start w:val="1"/>
+      <w:numFmt w:val="bullet"/>
+      <w:lvlText w:val="o"/>
+      <w:lvlJc w:val="left"/>
+      <w:pPr>
+        <w:ind w:left="3600" w:hanging="360"/>
+      </w:pPr>
+      <w:rPr>
+        <w:rFonts w:ascii="Courier New" w:hAnsi="Courier New" w:cs="Courier New" w:hint="default"/>
+      </w:rPr>
+    </w:lvl>
+    <w:lvl w:ilvl="5" w:tplc="04090005" w:tentative="1">
+      <w:start w:val="1"/>
+      <w:numFmt w:val="bullet"/>
+      <w:lvlText w:val=""/>
+      <w:lvlJc w:val="left"/>
+      <w:pPr>
+        <w:ind w:left="4320" w:hanging="360"/>
+      </w:pPr>
+      <w:rPr>
+        <w:rFonts w:ascii="Wingdings" w:hAnsi="Wingdings" w:hint="default"/>
+      </w:rPr>
+    </w:lvl>
+    <w:lvl w:ilvl="6" w:tplc="04090001" w:tentative="1">
+      <w:start w:val="1"/>
+      <w:numFmt w:val="bullet"/>
+      <w:lvlText w:val=""/>
+      <w:lvlJc w:val="left"/>
+      <w:pPr>
+        <w:ind w:left="5040" w:hanging="360"/>
+      </w:pPr>
+      <w:rPr>
+        <w:rFonts w:ascii="Symbol" w:hAnsi="Symbol" w:hint="default"/>
+      </w:rPr>
+    </w:lvl>
+    <w:lvl w:ilvl="7" w:tplc="04090003" w:tentative="1">
+      <w:start w:val="1"/>
+      <w:numFmt w:val="bullet"/>
+      <w:lvlText w:val="o"/>
+      <w:lvlJc w:val="left"/>
+      <w:pPr>
+        <w:ind w:left="5760" w:hanging="360"/>
+      </w:pPr>
+      <w:rPr>
+        <w:rFonts w:ascii="Courier New" w:hAnsi="Courier New" w:cs="Courier New" w:hint="default"/>
+      </w:rPr>
+    </w:lvl>
+    <w:lvl w:ilvl="8" w:tplc="04090005" w:tentative="1">
+      <w:start w:val="1"/>
+      <w:numFmt w:val="bullet"/>
+      <w:lvlText w:val=""/>
+      <w:lvlJc w:val="left"/>
+      <w:pPr>
+        <w:ind w:left="6480" w:hanging="360"/>
+      </w:pPr>
+      <w:rPr>
+        <w:rFonts w:ascii="Wingdings" w:hAnsi="Wingdings" w:hint="default"/>
+      </w:rPr>
+    </w:lvl>
+  </w:abstractNum>
+  <w:abstractNum w:abstractNumId="4">
+    <w:nsid w:val="2ECC7DE1"/>
+    <w:multiLevelType w:val="hybridMultilevel"/>
+    <w:tmpl w:val="D03C286E"/>
+    <w:lvl w:ilvl="0" w:tplc="04090001">
+      <w:start w:val="1"/>
+      <w:numFmt w:val="bullet"/>
+      <w:lvlText w:val=""/>
+      <w:lvlJc w:val="left"/>
+      <w:pPr>
+        <w:ind w:left="720" w:hanging="360"/>
+      </w:pPr>
+      <w:rPr>
+        <w:rFonts w:ascii="Symbol" w:hAnsi="Symbol" w:hint="default"/>
+      </w:rPr>
+    </w:lvl>
+    <w:lvl w:ilvl="1" w:tplc="04090003" w:tentative="1">
+      <w:start w:val="1"/>
+      <w:numFmt w:val="bullet"/>
+      <w:lvlText w:val="o"/>
+      <w:lvlJc w:val="left"/>
+      <w:pPr>
+        <w:ind w:left="1440" w:hanging="360"/>
+      </w:pPr>
+      <w:rPr>
+        <w:rFonts w:ascii="Courier New" w:hAnsi="Courier New" w:cs="Courier New" w:hint="default"/>
+      </w:rPr>
+    </w:lvl>
+    <w:lvl w:ilvl="2" w:tplc="04090005" w:tentative="1">
+      <w:start w:val="1"/>
+      <w:numFmt w:val="bullet"/>
+      <w:lvlText w:val=""/>
+      <w:lvlJc w:val="left"/>
+      <w:pPr>
+        <w:ind w:left="2160" w:hanging="360"/>
+      </w:pPr>
+      <w:rPr>
+        <w:rFonts w:ascii="Wingdings" w:hAnsi="Wingdings" w:hint="default"/>
+      </w:rPr>
+    </w:lvl>
+    <w:lvl w:ilvl="3" w:tplc="04090001" w:tentative="1">
+      <w:start w:val="1"/>
+      <w:numFmt w:val="bullet"/>
+      <w:lvlText w:val=""/>
+      <w:lvlJc w:val="left"/>
+      <w:pPr>
+        <w:ind w:left="2880" w:hanging="360"/>
+      </w:pPr>
+      <w:rPr>
+        <w:rFonts w:ascii="Symbol" w:hAnsi="Symbol" w:hint="default"/>
+      </w:rPr>
+    </w:lvl>
+    <w:lvl w:ilvl="4" w:tplc="04090003" w:tentative="1">
+      <w:start w:val="1"/>
+      <w:numFmt w:val="bullet"/>
+      <w:lvlText w:val="o"/>
+      <w:lvlJc w:val="left"/>
+      <w:pPr>
+        <w:ind w:left="3600" w:hanging="360"/>
+      </w:pPr>
+      <w:rPr>
+        <w:rFonts w:ascii="Courier New" w:hAnsi="Courier New" w:cs="Courier New" w:hint="default"/>
+      </w:rPr>
+    </w:lvl>
+    <w:lvl w:ilvl="5" w:tplc="04090005" w:tentative="1">
+      <w:start w:val="1"/>
+      <w:numFmt w:val="bullet"/>
+      <w:lvlText w:val=""/>
+      <w:lvlJc w:val="left"/>
+      <w:pPr>
+        <w:ind w:left="4320" w:hanging="360"/>
+      </w:pPr>
+      <w:rPr>
+        <w:rFonts w:ascii="Wingdings" w:hAnsi="Wingdings" w:hint="default"/>
+      </w:rPr>
+    </w:lvl>
+    <w:lvl w:ilvl="6" w:tplc="04090001" w:tentative="1">
+      <w:start w:val="1"/>
+      <w:numFmt w:val="bullet"/>
+      <w:lvlText w:val=""/>
+      <w:lvlJc w:val="left"/>
+      <w:pPr>
+        <w:ind w:left="5040" w:hanging="360"/>
+      </w:pPr>
+      <w:rPr>
+        <w:rFonts w:ascii="Symbol" w:hAnsi="Symbol" w:hint="default"/>
+      </w:rPr>
+    </w:lvl>
+    <w:lvl w:ilvl="7" w:tplc="04090003" w:tentative="1">
+      <w:start w:val="1"/>
+      <w:numFmt w:val="bullet"/>
+      <w:lvlText w:val="o"/>
+      <w:lvlJc w:val="left"/>
+      <w:pPr>
+        <w:ind w:left="5760" w:hanging="360"/>
+      </w:pPr>
+      <w:rPr>
+        <w:rFonts w:ascii="Courier New" w:hAnsi="Courier New" w:cs="Courier New" w:hint="default"/>
+      </w:rPr>
+    </w:lvl>
+    <w:lvl w:ilvl="8" w:tplc="04090005" w:tentative="1">
+      <w:start w:val="1"/>
+      <w:numFmt w:val="bullet"/>
+      <w:lvlText w:val=""/>
+      <w:lvlJc w:val="left"/>
+      <w:pPr>
+        <w:ind w:left="6480" w:hanging="360"/>
+      </w:pPr>
+      <w:rPr>
+        <w:rFonts w:ascii="Wingdings" w:hAnsi="Wingdings" w:hint="default"/>
+      </w:rPr>
+    </w:lvl>
+  </w:abstractNum>
+  <w:abstractNum w:abstractNumId="5">
     <w:nsid w:val="43931CFB"/>
     <w:multiLevelType w:val="hybridMultilevel"/>
     <w:tmpl w:val="E9D88144"/>
@@ -1611,7 +5050,7 @@
       </w:rPr>
     </w:lvl>
   </w:abstractNum>
-  <w:abstractNum w:abstractNumId="3">
+  <w:abstractNum w:abstractNumId="6">
     <w:nsid w:val="499D4C54"/>
     <w:multiLevelType w:val="hybridMultilevel"/>
     <w:tmpl w:val="C8E461D6"/>
@@ -1724,10 +5163,209 @@
       </w:rPr>
     </w:lvl>
   </w:abstractNum>
-  <w:abstractNum w:abstractNumId="4">
+  <w:abstractNum w:abstractNumId="7">
+    <w:nsid w:val="50CF4E90"/>
+    <w:multiLevelType w:val="hybridMultilevel"/>
+    <w:tmpl w:val="7EF4EE84"/>
+    <w:lvl w:ilvl="0" w:tplc="0409000F">
+      <w:start w:val="1"/>
+      <w:numFmt w:val="decimal"/>
+      <w:lvlText w:val="%1."/>
+      <w:lvlJc w:val="left"/>
+      <w:pPr>
+        <w:ind w:left="720" w:hanging="360"/>
+      </w:pPr>
+    </w:lvl>
+    <w:lvl w:ilvl="1" w:tplc="04090019" w:tentative="1">
+      <w:start w:val="1"/>
+      <w:numFmt w:val="lowerLetter"/>
+      <w:lvlText w:val="%2."/>
+      <w:lvlJc w:val="left"/>
+      <w:pPr>
+        <w:ind w:left="1440" w:hanging="360"/>
+      </w:pPr>
+    </w:lvl>
+    <w:lvl w:ilvl="2" w:tplc="0409001B" w:tentative="1">
+      <w:start w:val="1"/>
+      <w:numFmt w:val="lowerRoman"/>
+      <w:lvlText w:val="%3."/>
+      <w:lvlJc w:val="right"/>
+      <w:pPr>
+        <w:ind w:left="2160" w:hanging="180"/>
+      </w:pPr>
+    </w:lvl>
+    <w:lvl w:ilvl="3" w:tplc="0409000F" w:tentative="1">
+      <w:start w:val="1"/>
+      <w:numFmt w:val="decimal"/>
+      <w:lvlText w:val="%4."/>
+      <w:lvlJc w:val="left"/>
+      <w:pPr>
+        <w:ind w:left="2880" w:hanging="360"/>
+      </w:pPr>
+    </w:lvl>
+    <w:lvl w:ilvl="4" w:tplc="04090019" w:tentative="1">
+      <w:start w:val="1"/>
+      <w:numFmt w:val="lowerLetter"/>
+      <w:lvlText w:val="%5."/>
+      <w:lvlJc w:val="left"/>
+      <w:pPr>
+        <w:ind w:left="3600" w:hanging="360"/>
+      </w:pPr>
+    </w:lvl>
+    <w:lvl w:ilvl="5" w:tplc="0409001B" w:tentative="1">
+      <w:start w:val="1"/>
+      <w:numFmt w:val="lowerRoman"/>
+      <w:lvlText w:val="%6."/>
+      <w:lvlJc w:val="right"/>
+      <w:pPr>
+        <w:ind w:left="4320" w:hanging="180"/>
+      </w:pPr>
+    </w:lvl>
+    <w:lvl w:ilvl="6" w:tplc="0409000F" w:tentative="1">
+      <w:start w:val="1"/>
+      <w:numFmt w:val="decimal"/>
+      <w:lvlText w:val="%7."/>
+      <w:lvlJc w:val="left"/>
+      <w:pPr>
+        <w:ind w:left="5040" w:hanging="360"/>
+      </w:pPr>
+    </w:lvl>
+    <w:lvl w:ilvl="7" w:tplc="04090019" w:tentative="1">
+      <w:start w:val="1"/>
+      <w:numFmt w:val="lowerLetter"/>
+      <w:lvlText w:val="%8."/>
+      <w:lvlJc w:val="left"/>
+      <w:pPr>
+        <w:ind w:left="5760" w:hanging="360"/>
+      </w:pPr>
+    </w:lvl>
+    <w:lvl w:ilvl="8" w:tplc="0409001B" w:tentative="1">
+      <w:start w:val="1"/>
+      <w:numFmt w:val="lowerRoman"/>
+      <w:lvlText w:val="%9."/>
+      <w:lvlJc w:val="right"/>
+      <w:pPr>
+        <w:ind w:left="6480" w:hanging="180"/>
+      </w:pPr>
+    </w:lvl>
+  </w:abstractNum>
+  <w:abstractNum w:abstractNumId="8">
     <w:nsid w:val="5A193B50"/>
     <w:multiLevelType w:val="hybridMultilevel"/>
     <w:tmpl w:val="5D2018B6"/>
+    <w:lvl w:ilvl="0" w:tplc="04090001">
+      <w:start w:val="1"/>
+      <w:numFmt w:val="bullet"/>
+      <w:lvlText w:val=""/>
+      <w:lvlJc w:val="left"/>
+      <w:pPr>
+        <w:ind w:left="720" w:hanging="360"/>
+      </w:pPr>
+      <w:rPr>
+        <w:rFonts w:ascii="Symbol" w:hAnsi="Symbol" w:hint="default"/>
+      </w:rPr>
+    </w:lvl>
+    <w:lvl w:ilvl="1" w:tplc="04090003" w:tentative="1">
+      <w:start w:val="1"/>
+      <w:numFmt w:val="bullet"/>
+      <w:lvlText w:val="o"/>
+      <w:lvlJc w:val="left"/>
+      <w:pPr>
+        <w:ind w:left="1440" w:hanging="360"/>
+      </w:pPr>
+      <w:rPr>
+        <w:rFonts w:ascii="Courier New" w:hAnsi="Courier New" w:cs="Courier New" w:hint="default"/>
+      </w:rPr>
+    </w:lvl>
+    <w:lvl w:ilvl="2" w:tplc="04090005" w:tentative="1">
+      <w:start w:val="1"/>
+      <w:numFmt w:val="bullet"/>
+      <w:lvlText w:val=""/>
+      <w:lvlJc w:val="left"/>
+      <w:pPr>
+        <w:ind w:left="2160" w:hanging="360"/>
+      </w:pPr>
+      <w:rPr>
+        <w:rFonts w:ascii="Wingdings" w:hAnsi="Wingdings" w:hint="default"/>
+      </w:rPr>
+    </w:lvl>
+    <w:lvl w:ilvl="3" w:tplc="04090001" w:tentative="1">
+      <w:start w:val="1"/>
+      <w:numFmt w:val="bullet"/>
+      <w:lvlText w:val=""/>
+      <w:lvlJc w:val="left"/>
+      <w:pPr>
+        <w:ind w:left="2880" w:hanging="360"/>
+      </w:pPr>
+      <w:rPr>
+        <w:rFonts w:ascii="Symbol" w:hAnsi="Symbol" w:hint="default"/>
+      </w:rPr>
+    </w:lvl>
+    <w:lvl w:ilvl="4" w:tplc="04090003" w:tentative="1">
+      <w:start w:val="1"/>
+      <w:numFmt w:val="bullet"/>
+      <w:lvlText w:val="o"/>
+      <w:lvlJc w:val="left"/>
+      <w:pPr>
+        <w:ind w:left="3600" w:hanging="360"/>
+      </w:pPr>
+      <w:rPr>
+        <w:rFonts w:ascii="Courier New" w:hAnsi="Courier New" w:cs="Courier New" w:hint="default"/>
+      </w:rPr>
+    </w:lvl>
+    <w:lvl w:ilvl="5" w:tplc="04090005" w:tentative="1">
+      <w:start w:val="1"/>
+      <w:numFmt w:val="bullet"/>
+      <w:lvlText w:val=""/>
+      <w:lvlJc w:val="left"/>
+      <w:pPr>
+        <w:ind w:left="4320" w:hanging="360"/>
+      </w:pPr>
+      <w:rPr>
+        <w:rFonts w:ascii="Wingdings" w:hAnsi="Wingdings" w:hint="default"/>
+      </w:rPr>
+    </w:lvl>
+    <w:lvl w:ilvl="6" w:tplc="04090001" w:tentative="1">
+      <w:start w:val="1"/>
+      <w:numFmt w:val="bullet"/>
+      <w:lvlText w:val=""/>
+      <w:lvlJc w:val="left"/>
+      <w:pPr>
+        <w:ind w:left="5040" w:hanging="360"/>
+      </w:pPr>
+      <w:rPr>
+        <w:rFonts w:ascii="Symbol" w:hAnsi="Symbol" w:hint="default"/>
+      </w:rPr>
+    </w:lvl>
+    <w:lvl w:ilvl="7" w:tplc="04090003" w:tentative="1">
+      <w:start w:val="1"/>
+      <w:numFmt w:val="bullet"/>
+      <w:lvlText w:val="o"/>
+      <w:lvlJc w:val="left"/>
+      <w:pPr>
+        <w:ind w:left="5760" w:hanging="360"/>
+      </w:pPr>
+      <w:rPr>
+        <w:rFonts w:ascii="Courier New" w:hAnsi="Courier New" w:cs="Courier New" w:hint="default"/>
+      </w:rPr>
+    </w:lvl>
+    <w:lvl w:ilvl="8" w:tplc="04090005" w:tentative="1">
+      <w:start w:val="1"/>
+      <w:numFmt w:val="bullet"/>
+      <w:lvlText w:val=""/>
+      <w:lvlJc w:val="left"/>
+      <w:pPr>
+        <w:ind w:left="6480" w:hanging="360"/>
+      </w:pPr>
+      <w:rPr>
+        <w:rFonts w:ascii="Wingdings" w:hAnsi="Wingdings" w:hint="default"/>
+      </w:rPr>
+    </w:lvl>
+  </w:abstractNum>
+  <w:abstractNum w:abstractNumId="9">
+    <w:nsid w:val="6E377F42"/>
+    <w:multiLevelType w:val="hybridMultilevel"/>
+    <w:tmpl w:val="D2AA5B0C"/>
     <w:lvl w:ilvl="0" w:tplc="04090001">
       <w:start w:val="1"/>
       <w:numFmt w:val="bullet"/>
@@ -1841,16 +5479,31 @@
     <w:abstractNumId w:val="0"/>
   </w:num>
   <w:num w:numId="2">
+    <w:abstractNumId w:val="6"/>
+  </w:num>
+  <w:num w:numId="3">
+    <w:abstractNumId w:val="2"/>
+  </w:num>
+  <w:num w:numId="4">
+    <w:abstractNumId w:val="5"/>
+  </w:num>
+  <w:num w:numId="5">
+    <w:abstractNumId w:val="8"/>
+  </w:num>
+  <w:num w:numId="6">
+    <w:abstractNumId w:val="9"/>
+  </w:num>
+  <w:num w:numId="7">
+    <w:abstractNumId w:val="4"/>
+  </w:num>
+  <w:num w:numId="8">
     <w:abstractNumId w:val="3"/>
   </w:num>
-  <w:num w:numId="3">
+  <w:num w:numId="9">
     <w:abstractNumId w:val="1"/>
   </w:num>
-  <w:num w:numId="4">
-    <w:abstractNumId w:val="2"/>
-  </w:num>
-  <w:num w:numId="5">
-    <w:abstractNumId w:val="4"/>
+  <w:num w:numId="10">
+    <w:abstractNumId w:val="7"/>
   </w:num>
 </w:numbering>
 </file>
@@ -2588,6 +6241,29 @@
     <w:basedOn w:val="DefaultParagraphFont"/>
     <w:rsid w:val="00950272"/>
   </w:style>
+  <w:style w:type="paragraph" w:styleId="DocumentMap">
+    <w:name w:val="Document Map"/>
+    <w:basedOn w:val="Normal"/>
+    <w:link w:val="DocumentMapChar"/>
+    <w:uiPriority w:val="99"/>
+    <w:semiHidden/>
+    <w:unhideWhenUsed/>
+    <w:rsid w:val="00E60BD5"/>
+    <w:rPr>
+      <w:rFonts w:ascii="Times New Roman" w:hAnsi="Times New Roman" w:cs="Times New Roman"/>
+    </w:rPr>
+  </w:style>
+  <w:style w:type="character" w:customStyle="1" w:styleId="DocumentMapChar">
+    <w:name w:val="Document Map Char"/>
+    <w:basedOn w:val="DefaultParagraphFont"/>
+    <w:link w:val="DocumentMap"/>
+    <w:uiPriority w:val="99"/>
+    <w:semiHidden/>
+    <w:rsid w:val="00E60BD5"/>
+    <w:rPr>
+      <w:rFonts w:ascii="Times New Roman" w:hAnsi="Times New Roman" w:cs="Times New Roman"/>
+    </w:rPr>
+  </w:style>
 </w:styles>
 </file>
 

</xml_diff>